<commit_message>
Mise a jour de la template pour la documentation technique
</commit_message>
<xml_diff>
--- a/docs/technical docs/documentation.docx
+++ b/docs/technical docs/documentation.docx
@@ -72,20 +72,13 @@
                                 <w:noProof/>
                               </w:rPr>
                             </w:pPr>
-                            <w:bookmarkStart w:id="0" w:name="_Toc40378571"/>
+                            <w:bookmarkStart w:id="0" w:name="_Toc40624406"/>
                             <w:r>
                               <w:rPr>
                                 <w:rFonts w:ascii="Calibri" w:hAnsi="Calibri" w:cs="Calibri"/>
                                 <w:noProof/>
                               </w:rPr>
-                              <w:t>Travle</w:t>
-                            </w:r>
-                            <w:r>
-                              <w:rPr>
-                                <w:rFonts w:ascii="Calibri" w:hAnsi="Calibri" w:cs="Calibri"/>
-                                <w:noProof/>
-                              </w:rPr>
-                              <w:t>r</w:t>
+                              <w:t>Travler</w:t>
                             </w:r>
                             <w:bookmarkEnd w:id="0"/>
                           </w:p>
@@ -142,20 +135,13 @@
                           <w:noProof/>
                         </w:rPr>
                       </w:pPr>
-                      <w:bookmarkStart w:id="1" w:name="_Toc40378571"/>
+                      <w:bookmarkStart w:id="1" w:name="_Toc40624406"/>
                       <w:r>
                         <w:rPr>
                           <w:rFonts w:ascii="Calibri" w:hAnsi="Calibri" w:cs="Calibri"/>
                           <w:noProof/>
                         </w:rPr>
-                        <w:t>Travle</w:t>
-                      </w:r>
-                      <w:r>
-                        <w:rPr>
-                          <w:rFonts w:ascii="Calibri" w:hAnsi="Calibri" w:cs="Calibri"/>
-                          <w:noProof/>
-                        </w:rPr>
-                        <w:t>r</w:t>
+                        <w:t>Travler</w:t>
                       </w:r>
                       <w:bookmarkEnd w:id="1"/>
                     </w:p>
@@ -340,31 +326,7 @@
                                 <w:sz w:val="36"/>
                                 <w:szCs w:val="36"/>
                               </w:rPr>
-                              <w:t>Maître d’apprentissage :</w:t>
-                            </w:r>
-                            <w:r>
-                              <w:rPr>
-                                <w:b/>
-                                <w:bCs/>
-                                <w:i/>
-                                <w:iCs/>
-                                <w:color w:val="0075A2" w:themeColor="accent2" w:themeShade="BF"/>
-                                <w:sz w:val="36"/>
-                                <w:szCs w:val="36"/>
-                              </w:rPr>
-                              <w:t xml:space="preserve"> </w:t>
-                            </w:r>
-                            <w:r>
-                              <w:rPr>
-                                <w:b/>
-                                <w:bCs/>
-                                <w:i/>
-                                <w:iCs/>
-                                <w:color w:val="0075A2" w:themeColor="accent2" w:themeShade="BF"/>
-                                <w:sz w:val="36"/>
-                                <w:szCs w:val="36"/>
-                              </w:rPr>
-                              <w:t>Dominique Aigroz</w:t>
+                              <w:t>Maître d’apprentissage : Dominique Aigroz</w:t>
                             </w:r>
                           </w:p>
                         </w:txbxContent>
@@ -486,31 +448,7 @@
                           <w:sz w:val="36"/>
                           <w:szCs w:val="36"/>
                         </w:rPr>
-                        <w:t>Maître d’apprentissage :</w:t>
-                      </w:r>
-                      <w:r>
-                        <w:rPr>
-                          <w:b/>
-                          <w:bCs/>
-                          <w:i/>
-                          <w:iCs/>
-                          <w:color w:val="0075A2" w:themeColor="accent2" w:themeShade="BF"/>
-                          <w:sz w:val="36"/>
-                          <w:szCs w:val="36"/>
-                        </w:rPr>
-                        <w:t xml:space="preserve"> </w:t>
-                      </w:r>
-                      <w:r>
-                        <w:rPr>
-                          <w:b/>
-                          <w:bCs/>
-                          <w:i/>
-                          <w:iCs/>
-                          <w:color w:val="0075A2" w:themeColor="accent2" w:themeShade="BF"/>
-                          <w:sz w:val="36"/>
-                          <w:szCs w:val="36"/>
-                        </w:rPr>
-                        <w:t>Dominique Aigroz</w:t>
+                        <w:t>Maître d’apprentissage : Dominique Aigroz</w:t>
                       </w:r>
                     </w:p>
                   </w:txbxContent>
@@ -770,6 +708,13 @@
     <w:sdt>
       <w:sdtPr>
         <w:rPr>
+          <w:rFonts w:asciiTheme="minorHAnsi" w:eastAsiaTheme="minorEastAsia" w:hAnsiTheme="minorHAnsi" w:cs="Times New Roman"/>
+          <w:b w:val="0"/>
+          <w:bCs w:val="0"/>
+          <w:color w:val="auto"/>
+          <w:kern w:val="0"/>
+          <w:sz w:val="24"/>
+          <w:szCs w:val="24"/>
           <w:lang w:val="fr-FR"/>
         </w:rPr>
         <w:id w:val="-1530559189"/>
@@ -778,15 +723,7 @@
           <w:docPartUnique/>
         </w:docPartObj>
       </w:sdtPr>
-      <w:sdtEndPr>
-        <w:rPr>
-          <w:rFonts w:asciiTheme="minorHAnsi" w:eastAsiaTheme="minorEastAsia" w:hAnsiTheme="minorHAnsi" w:cs="Times New Roman"/>
-          <w:color w:val="auto"/>
-          <w:kern w:val="0"/>
-          <w:sz w:val="24"/>
-          <w:szCs w:val="24"/>
-        </w:rPr>
-      </w:sdtEndPr>
+      <w:sdtEndPr/>
       <w:sdtContent>
         <w:p>
           <w:pPr>
@@ -830,7 +767,7 @@
           <w:r>
             <w:fldChar w:fldCharType="separate"/>
           </w:r>
-          <w:hyperlink w:anchor="_Toc40378571" w:history="1">
+          <w:hyperlink r:id="rId8" w:anchor="_Toc40624406" w:history="1">
             <w:r>
               <w:rPr>
                 <w:rStyle w:val="Lienhypertexte"/>
@@ -858,7 +795,7 @@
                 <w:noProof/>
                 <w:webHidden/>
               </w:rPr>
-              <w:instrText xml:space="preserve"> PAGEREF _Toc40378571 \h </w:instrText>
+              <w:instrText xml:space="preserve"> PAGEREF _Toc40624406 \h </w:instrText>
             </w:r>
             <w:r>
               <w:rPr>
@@ -896,16 +833,20 @@
               <w:tab w:val="right" w:leader="dot" w:pos="9062"/>
             </w:tabs>
             <w:rPr>
+              <w:rFonts w:cstheme="minorBidi"/>
               <w:noProof/>
+              <w:sz w:val="22"/>
+              <w:szCs w:val="22"/>
+              <w:lang w:eastAsia="fr-CH"/>
             </w:rPr>
           </w:pPr>
-          <w:hyperlink w:anchor="_Toc40378572" w:history="1">
+          <w:hyperlink w:anchor="_Toc40624407" w:history="1">
             <w:r>
               <w:rPr>
                 <w:rStyle w:val="Lienhypertexte"/>
                 <w:noProof/>
               </w:rPr>
-              <w:t>Table des versions</w:t>
+              <w:t>Versions</w:t>
             </w:r>
             <w:r>
               <w:rPr>
@@ -926,7 +867,7 @@
                 <w:noProof/>
                 <w:webHidden/>
               </w:rPr>
-              <w:instrText xml:space="preserve"> PAGEREF _Toc40378572 \h </w:instrText>
+              <w:instrText xml:space="preserve"> PAGEREF _Toc40624407 \h </w:instrText>
             </w:r>
             <w:r>
               <w:rPr>
@@ -964,10 +905,14 @@
               <w:tab w:val="right" w:leader="dot" w:pos="9062"/>
             </w:tabs>
             <w:rPr>
+              <w:rFonts w:cstheme="minorBidi"/>
               <w:noProof/>
+              <w:sz w:val="22"/>
+              <w:szCs w:val="22"/>
+              <w:lang w:eastAsia="fr-CH"/>
             </w:rPr>
           </w:pPr>
-          <w:hyperlink w:anchor="_Toc40378573" w:history="1">
+          <w:hyperlink w:anchor="_Toc40624408" w:history="1">
             <w:r>
               <w:rPr>
                 <w:rStyle w:val="Lienhypertexte"/>
@@ -994,7 +939,7 @@
                 <w:noProof/>
                 <w:webHidden/>
               </w:rPr>
-              <w:instrText xml:space="preserve"> PAGEREF _Toc40378573 \h </w:instrText>
+              <w:instrText xml:space="preserve"> PAGEREF _Toc40624408 \h </w:instrText>
             </w:r>
             <w:r>
               <w:rPr>
@@ -1032,10 +977,14 @@
               <w:tab w:val="right" w:leader="dot" w:pos="9062"/>
             </w:tabs>
             <w:rPr>
+              <w:rFonts w:cstheme="minorBidi"/>
               <w:noProof/>
+              <w:sz w:val="22"/>
+              <w:szCs w:val="22"/>
+              <w:lang w:eastAsia="fr-CH"/>
             </w:rPr>
           </w:pPr>
-          <w:hyperlink w:anchor="_Toc40378574" w:history="1">
+          <w:hyperlink w:anchor="_Toc40624409" w:history="1">
             <w:r>
               <w:rPr>
                 <w:rStyle w:val="Lienhypertexte"/>
@@ -1062,7 +1011,7 @@
                 <w:noProof/>
                 <w:webHidden/>
               </w:rPr>
-              <w:instrText xml:space="preserve"> PAGEREF _Toc40378574 \h </w:instrText>
+              <w:instrText xml:space="preserve"> PAGEREF _Toc40624409 \h </w:instrText>
             </w:r>
             <w:r>
               <w:rPr>
@@ -1100,10 +1049,14 @@
               <w:tab w:val="right" w:leader="dot" w:pos="9062"/>
             </w:tabs>
             <w:rPr>
+              <w:rFonts w:cstheme="minorBidi"/>
               <w:noProof/>
+              <w:sz w:val="22"/>
+              <w:szCs w:val="22"/>
+              <w:lang w:eastAsia="fr-CH"/>
             </w:rPr>
           </w:pPr>
-          <w:hyperlink w:anchor="_Toc40378575" w:history="1">
+          <w:hyperlink w:anchor="_Toc40624410" w:history="1">
             <w:r>
               <w:rPr>
                 <w:rStyle w:val="Lienhypertexte"/>
@@ -1130,7 +1083,7 @@
                 <w:noProof/>
                 <w:webHidden/>
               </w:rPr>
-              <w:instrText xml:space="preserve"> PAGEREF _Toc40378575 \h </w:instrText>
+              <w:instrText xml:space="preserve"> PAGEREF _Toc40624410 \h </w:instrText>
             </w:r>
             <w:r>
               <w:rPr>
@@ -1168,10 +1121,14 @@
               <w:tab w:val="right" w:leader="dot" w:pos="9062"/>
             </w:tabs>
             <w:rPr>
+              <w:rFonts w:cstheme="minorBidi"/>
               <w:noProof/>
+              <w:sz w:val="22"/>
+              <w:szCs w:val="22"/>
+              <w:lang w:eastAsia="fr-CH"/>
             </w:rPr>
           </w:pPr>
-          <w:hyperlink w:anchor="_Toc40378576" w:history="1">
+          <w:hyperlink w:anchor="_Toc40624411" w:history="1">
             <w:r>
               <w:rPr>
                 <w:rStyle w:val="Lienhypertexte"/>
@@ -1198,7 +1155,7 @@
                 <w:noProof/>
                 <w:webHidden/>
               </w:rPr>
-              <w:instrText xml:space="preserve"> PAGEREF _Toc40378576 \h </w:instrText>
+              <w:instrText xml:space="preserve"> PAGEREF _Toc40624411 \h </w:instrText>
             </w:r>
             <w:r>
               <w:rPr>
@@ -1236,10 +1193,14 @@
               <w:tab w:val="right" w:leader="dot" w:pos="9062"/>
             </w:tabs>
             <w:rPr>
+              <w:rFonts w:cstheme="minorBidi"/>
               <w:noProof/>
+              <w:sz w:val="22"/>
+              <w:szCs w:val="22"/>
+              <w:lang w:eastAsia="fr-CH"/>
             </w:rPr>
           </w:pPr>
-          <w:hyperlink w:anchor="_Toc40378577" w:history="1">
+          <w:hyperlink w:anchor="_Toc40624412" w:history="1">
             <w:r>
               <w:rPr>
                 <w:rStyle w:val="Lienhypertexte"/>
@@ -1266,7 +1227,7 @@
                 <w:noProof/>
                 <w:webHidden/>
               </w:rPr>
-              <w:instrText xml:space="preserve"> PAGEREF _Toc40378577 \h </w:instrText>
+              <w:instrText xml:space="preserve"> PAGEREF _Toc40624412 \h </w:instrText>
             </w:r>
             <w:r>
               <w:rPr>
@@ -1304,10 +1265,14 @@
               <w:tab w:val="right" w:leader="dot" w:pos="9062"/>
             </w:tabs>
             <w:rPr>
+              <w:rFonts w:cstheme="minorBidi"/>
               <w:noProof/>
+              <w:sz w:val="22"/>
+              <w:szCs w:val="22"/>
+              <w:lang w:eastAsia="fr-CH"/>
             </w:rPr>
           </w:pPr>
-          <w:hyperlink w:anchor="_Toc40378578" w:history="1">
+          <w:hyperlink w:anchor="_Toc40624413" w:history="1">
             <w:r>
               <w:rPr>
                 <w:rStyle w:val="Lienhypertexte"/>
@@ -1334,7 +1299,7 @@
                 <w:noProof/>
                 <w:webHidden/>
               </w:rPr>
-              <w:instrText xml:space="preserve"> PAGEREF _Toc40378578 \h </w:instrText>
+              <w:instrText xml:space="preserve"> PAGEREF _Toc40624413 \h </w:instrText>
             </w:r>
             <w:r>
               <w:rPr>
@@ -1372,16 +1337,20 @@
               <w:tab w:val="right" w:leader="dot" w:pos="9062"/>
             </w:tabs>
             <w:rPr>
+              <w:rFonts w:cstheme="minorBidi"/>
               <w:noProof/>
+              <w:sz w:val="22"/>
+              <w:szCs w:val="22"/>
+              <w:lang w:eastAsia="fr-CH"/>
             </w:rPr>
           </w:pPr>
-          <w:hyperlink w:anchor="_Toc40378579" w:history="1">
+          <w:hyperlink w:anchor="_Toc40624414" w:history="1">
             <w:r>
               <w:rPr>
                 <w:rStyle w:val="Lienhypertexte"/>
                 <w:noProof/>
               </w:rPr>
-              <w:t>Implémentation</w:t>
+              <w:t>Maquettage</w:t>
             </w:r>
             <w:r>
               <w:rPr>
@@ -1402,7 +1371,7 @@
                 <w:noProof/>
                 <w:webHidden/>
               </w:rPr>
-              <w:instrText xml:space="preserve"> PAGEREF _Toc40378579 \h </w:instrText>
+              <w:instrText xml:space="preserve"> PAGEREF _Toc40624414 \h </w:instrText>
             </w:r>
             <w:r>
               <w:rPr>
@@ -1422,7 +1391,7 @@
                 <w:noProof/>
                 <w:webHidden/>
               </w:rPr>
-              <w:t>3</w:t>
+              <w:t>4</w:t>
             </w:r>
             <w:r>
               <w:rPr>
@@ -1440,16 +1409,20 @@
               <w:tab w:val="right" w:leader="dot" w:pos="9062"/>
             </w:tabs>
             <w:rPr>
+              <w:rFonts w:cstheme="minorBidi"/>
               <w:noProof/>
+              <w:sz w:val="22"/>
+              <w:szCs w:val="22"/>
+              <w:lang w:eastAsia="fr-CH"/>
             </w:rPr>
           </w:pPr>
-          <w:hyperlink w:anchor="_Toc40378580" w:history="1">
+          <w:hyperlink w:anchor="_Toc40624415" w:history="1">
             <w:r>
               <w:rPr>
                 <w:rStyle w:val="Lienhypertexte"/>
                 <w:noProof/>
               </w:rPr>
-              <w:t>Base de données</w:t>
+              <w:t>Login</w:t>
             </w:r>
             <w:r>
               <w:rPr>
@@ -1470,7 +1443,7 @@
                 <w:noProof/>
                 <w:webHidden/>
               </w:rPr>
-              <w:instrText xml:space="preserve"> PAGEREF _Toc40378580 \h </w:instrText>
+              <w:instrText xml:space="preserve"> PAGEREF _Toc40624415 \h </w:instrText>
             </w:r>
             <w:r>
               <w:rPr>
@@ -1490,7 +1463,79 @@
                 <w:noProof/>
                 <w:webHidden/>
               </w:rPr>
-              <w:t>3</w:t>
+              <w:t>4</w:t>
+            </w:r>
+            <w:r>
+              <w:rPr>
+                <w:noProof/>
+                <w:webHidden/>
+              </w:rPr>
+              <w:fldChar w:fldCharType="end"/>
+            </w:r>
+          </w:hyperlink>
+        </w:p>
+        <w:p>
+          <w:pPr>
+            <w:pStyle w:val="TM2"/>
+            <w:tabs>
+              <w:tab w:val="right" w:leader="dot" w:pos="9062"/>
+            </w:tabs>
+            <w:rPr>
+              <w:rFonts w:cstheme="minorBidi"/>
+              <w:noProof/>
+              <w:sz w:val="22"/>
+              <w:szCs w:val="22"/>
+              <w:lang w:eastAsia="fr-CH"/>
+            </w:rPr>
+          </w:pPr>
+          <w:hyperlink w:anchor="_Toc40624416" w:history="1">
+            <w:r>
+              <w:rPr>
+                <w:rStyle w:val="Lienhypertexte"/>
+                <w:noProof/>
+              </w:rPr>
+              <w:t>Implémentation</w:t>
+            </w:r>
+            <w:r>
+              <w:rPr>
+                <w:noProof/>
+                <w:webHidden/>
+              </w:rPr>
+              <w:tab/>
+            </w:r>
+            <w:r>
+              <w:rPr>
+                <w:noProof/>
+                <w:webHidden/>
+              </w:rPr>
+              <w:fldChar w:fldCharType="begin"/>
+            </w:r>
+            <w:r>
+              <w:rPr>
+                <w:noProof/>
+                <w:webHidden/>
+              </w:rPr>
+              <w:instrText xml:space="preserve"> PAGEREF _Toc40624416 \h </w:instrText>
+            </w:r>
+            <w:r>
+              <w:rPr>
+                <w:noProof/>
+                <w:webHidden/>
+              </w:rPr>
+            </w:r>
+            <w:r>
+              <w:rPr>
+                <w:noProof/>
+                <w:webHidden/>
+              </w:rPr>
+              <w:fldChar w:fldCharType="separate"/>
+            </w:r>
+            <w:r>
+              <w:rPr>
+                <w:noProof/>
+                <w:webHidden/>
+              </w:rPr>
+              <w:t>4</w:t>
             </w:r>
             <w:r>
               <w:rPr>
@@ -1508,15 +1553,91 @@
               <w:tab w:val="right" w:leader="dot" w:pos="9062"/>
             </w:tabs>
             <w:rPr>
+              <w:rFonts w:cstheme="minorBidi"/>
               <w:noProof/>
+              <w:sz w:val="22"/>
+              <w:szCs w:val="22"/>
+              <w:lang w:eastAsia="fr-CH"/>
             </w:rPr>
           </w:pPr>
-          <w:hyperlink w:anchor="_Toc40378581" w:history="1">
+          <w:hyperlink w:anchor="_Toc40624417" w:history="1">
             <w:r>
               <w:rPr>
                 <w:rStyle w:val="Lienhypertexte"/>
                 <w:noProof/>
               </w:rPr>
+              <w:t>Base de données</w:t>
+            </w:r>
+            <w:r>
+              <w:rPr>
+                <w:noProof/>
+                <w:webHidden/>
+              </w:rPr>
+              <w:tab/>
+            </w:r>
+            <w:r>
+              <w:rPr>
+                <w:noProof/>
+                <w:webHidden/>
+              </w:rPr>
+              <w:fldChar w:fldCharType="begin"/>
+            </w:r>
+            <w:r>
+              <w:rPr>
+                <w:noProof/>
+                <w:webHidden/>
+              </w:rPr>
+              <w:instrText xml:space="preserve"> PAGEREF _Toc40624417 \h </w:instrText>
+            </w:r>
+            <w:r>
+              <w:rPr>
+                <w:noProof/>
+                <w:webHidden/>
+              </w:rPr>
+            </w:r>
+            <w:r>
+              <w:rPr>
+                <w:noProof/>
+                <w:webHidden/>
+              </w:rPr>
+              <w:fldChar w:fldCharType="separate"/>
+            </w:r>
+            <w:r>
+              <w:rPr>
+                <w:noProof/>
+                <w:webHidden/>
+              </w:rPr>
+              <w:t>4</w:t>
+            </w:r>
+            <w:r>
+              <w:rPr>
+                <w:noProof/>
+                <w:webHidden/>
+              </w:rPr>
+              <w:fldChar w:fldCharType="end"/>
+            </w:r>
+          </w:hyperlink>
+        </w:p>
+        <w:p>
+          <w:pPr>
+            <w:pStyle w:val="TM3"/>
+            <w:tabs>
+              <w:tab w:val="right" w:leader="dot" w:pos="9062"/>
+            </w:tabs>
+            <w:rPr>
+              <w:rFonts w:cstheme="minorBidi"/>
+              <w:noProof/>
+              <w:sz w:val="22"/>
+              <w:szCs w:val="22"/>
+              <w:lang w:eastAsia="fr-CH"/>
+            </w:rPr>
+          </w:pPr>
+          <w:hyperlink w:anchor="_Toc40624418" w:history="1">
+            <w:r>
+              <w:rPr>
+                <w:rStyle w:val="Lienhypertexte"/>
+                <w:noProof/>
+              </w:rPr>
               <w:t>Structure du projet</w:t>
             </w:r>
             <w:r>
@@ -1538,7 +1659,7 @@
                 <w:noProof/>
                 <w:webHidden/>
               </w:rPr>
-              <w:instrText xml:space="preserve"> PAGEREF _Toc40378581 \h </w:instrText>
+              <w:instrText xml:space="preserve"> PAGEREF _Toc40624418 \h </w:instrText>
             </w:r>
             <w:r>
               <w:rPr>
@@ -1558,7 +1679,79 @@
                 <w:noProof/>
                 <w:webHidden/>
               </w:rPr>
-              <w:t>3</w:t>
+              <w:t>4</w:t>
+            </w:r>
+            <w:r>
+              <w:rPr>
+                <w:noProof/>
+                <w:webHidden/>
+              </w:rPr>
+              <w:fldChar w:fldCharType="end"/>
+            </w:r>
+          </w:hyperlink>
+        </w:p>
+        <w:p>
+          <w:pPr>
+            <w:pStyle w:val="TM3"/>
+            <w:tabs>
+              <w:tab w:val="right" w:leader="dot" w:pos="9062"/>
+            </w:tabs>
+            <w:rPr>
+              <w:rFonts w:cstheme="minorBidi"/>
+              <w:noProof/>
+              <w:sz w:val="22"/>
+              <w:szCs w:val="22"/>
+              <w:lang w:eastAsia="fr-CH"/>
+            </w:rPr>
+          </w:pPr>
+          <w:hyperlink w:anchor="_Toc40624419" w:history="1">
+            <w:r>
+              <w:rPr>
+                <w:rStyle w:val="Lienhypertexte"/>
+                <w:noProof/>
+              </w:rPr>
+              <w:t>Classes (PHP)</w:t>
+            </w:r>
+            <w:r>
+              <w:rPr>
+                <w:noProof/>
+                <w:webHidden/>
+              </w:rPr>
+              <w:tab/>
+            </w:r>
+            <w:r>
+              <w:rPr>
+                <w:noProof/>
+                <w:webHidden/>
+              </w:rPr>
+              <w:fldChar w:fldCharType="begin"/>
+            </w:r>
+            <w:r>
+              <w:rPr>
+                <w:noProof/>
+                <w:webHidden/>
+              </w:rPr>
+              <w:instrText xml:space="preserve"> PAGEREF _Toc40624419 \h </w:instrText>
+            </w:r>
+            <w:r>
+              <w:rPr>
+                <w:noProof/>
+                <w:webHidden/>
+              </w:rPr>
+            </w:r>
+            <w:r>
+              <w:rPr>
+                <w:noProof/>
+                <w:webHidden/>
+              </w:rPr>
+              <w:fldChar w:fldCharType="separate"/>
+            </w:r>
+            <w:r>
+              <w:rPr>
+                <w:noProof/>
+                <w:webHidden/>
+              </w:rPr>
+              <w:t>4</w:t>
             </w:r>
             <w:r>
               <w:rPr>
@@ -1576,10 +1769,14 @@
               <w:tab w:val="right" w:leader="dot" w:pos="9062"/>
             </w:tabs>
             <w:rPr>
+              <w:rFonts w:cstheme="minorBidi"/>
               <w:noProof/>
+              <w:sz w:val="22"/>
+              <w:szCs w:val="22"/>
+              <w:lang w:eastAsia="fr-CH"/>
             </w:rPr>
           </w:pPr>
-          <w:hyperlink w:anchor="_Toc40378582" w:history="1">
+          <w:hyperlink w:anchor="_Toc40624420" w:history="1">
             <w:r>
               <w:rPr>
                 <w:rStyle w:val="Lienhypertexte"/>
@@ -1606,7 +1803,7 @@
                 <w:noProof/>
                 <w:webHidden/>
               </w:rPr>
-              <w:instrText xml:space="preserve"> PAGEREF _Toc40378582 \h </w:instrText>
+              <w:instrText xml:space="preserve"> PAGEREF _Toc40624420 \h </w:instrText>
             </w:r>
             <w:r>
               <w:rPr>
@@ -1626,7 +1823,7 @@
                 <w:noProof/>
                 <w:webHidden/>
               </w:rPr>
-              <w:t>3</w:t>
+              <w:t>4</w:t>
             </w:r>
             <w:r>
               <w:rPr>
@@ -1644,10 +1841,14 @@
               <w:tab w:val="right" w:leader="dot" w:pos="9062"/>
             </w:tabs>
             <w:rPr>
+              <w:rFonts w:cstheme="minorBidi"/>
               <w:noProof/>
+              <w:sz w:val="22"/>
+              <w:szCs w:val="22"/>
+              <w:lang w:eastAsia="fr-CH"/>
             </w:rPr>
           </w:pPr>
-          <w:hyperlink w:anchor="_Toc40378583" w:history="1">
+          <w:hyperlink w:anchor="_Toc40624421" w:history="1">
             <w:r>
               <w:rPr>
                 <w:rStyle w:val="Lienhypertexte"/>
@@ -1674,7 +1875,7 @@
                 <w:noProof/>
                 <w:webHidden/>
               </w:rPr>
-              <w:instrText xml:space="preserve"> PAGEREF _Toc40378583 \h </w:instrText>
+              <w:instrText xml:space="preserve"> PAGEREF _Toc40624421 \h </w:instrText>
             </w:r>
             <w:r>
               <w:rPr>
@@ -1694,7 +1895,7 @@
                 <w:noProof/>
                 <w:webHidden/>
               </w:rPr>
-              <w:t>3</w:t>
+              <w:t>5</w:t>
             </w:r>
             <w:r>
               <w:rPr>
@@ -1712,10 +1913,14 @@
               <w:tab w:val="right" w:leader="dot" w:pos="9062"/>
             </w:tabs>
             <w:rPr>
+              <w:rFonts w:cstheme="minorBidi"/>
               <w:noProof/>
+              <w:sz w:val="22"/>
+              <w:szCs w:val="22"/>
+              <w:lang w:eastAsia="fr-CH"/>
             </w:rPr>
           </w:pPr>
-          <w:hyperlink w:anchor="_Toc40378584" w:history="1">
+          <w:hyperlink w:anchor="_Toc40624422" w:history="1">
             <w:r>
               <w:rPr>
                 <w:rStyle w:val="Lienhypertexte"/>
@@ -1742,7 +1947,7 @@
                 <w:noProof/>
                 <w:webHidden/>
               </w:rPr>
-              <w:instrText xml:space="preserve"> PAGEREF _Toc40378584 \h </w:instrText>
+              <w:instrText xml:space="preserve"> PAGEREF _Toc40624422 \h </w:instrText>
             </w:r>
             <w:r>
               <w:rPr>
@@ -1762,7 +1967,7 @@
                 <w:noProof/>
                 <w:webHidden/>
               </w:rPr>
-              <w:t>3</w:t>
+              <w:t>5</w:t>
             </w:r>
             <w:r>
               <w:rPr>
@@ -1780,10 +1985,14 @@
               <w:tab w:val="right" w:leader="dot" w:pos="9062"/>
             </w:tabs>
             <w:rPr>
+              <w:rFonts w:cstheme="minorBidi"/>
               <w:noProof/>
+              <w:sz w:val="22"/>
+              <w:szCs w:val="22"/>
+              <w:lang w:eastAsia="fr-CH"/>
             </w:rPr>
           </w:pPr>
-          <w:hyperlink w:anchor="_Toc40378585" w:history="1">
+          <w:hyperlink w:anchor="_Toc40624423" w:history="1">
             <w:r>
               <w:rPr>
                 <w:rStyle w:val="Lienhypertexte"/>
@@ -1810,7 +2019,7 @@
                 <w:noProof/>
                 <w:webHidden/>
               </w:rPr>
-              <w:instrText xml:space="preserve"> PAGEREF _Toc40378585 \h </w:instrText>
+              <w:instrText xml:space="preserve"> PAGEREF _Toc40624423 \h </w:instrText>
             </w:r>
             <w:r>
               <w:rPr>
@@ -1830,7 +2039,7 @@
                 <w:noProof/>
                 <w:webHidden/>
               </w:rPr>
-              <w:t>3</w:t>
+              <w:t>5</w:t>
             </w:r>
             <w:r>
               <w:rPr>
@@ -1862,13 +2071,11 @@
       <w:pPr>
         <w:pStyle w:val="Titre2"/>
       </w:pPr>
-      <w:bookmarkStart w:id="2" w:name="_Toc40378572"/>
+      <w:bookmarkStart w:id="2" w:name="_Toc40624407"/>
       <w:r>
         <w:lastRenderedPageBreak/>
         <w:t>V</w:t>
       </w:r>
-      <w:bookmarkStart w:id="3" w:name="_GoBack"/>
-      <w:bookmarkEnd w:id="3"/>
       <w:r>
         <w:t>ersions</w:t>
       </w:r>
@@ -1879,22 +2086,22 @@
       <w:pPr>
         <w:pStyle w:val="Titre2"/>
       </w:pPr>
-      <w:bookmarkStart w:id="4" w:name="_Toc40378573"/>
+      <w:bookmarkStart w:id="3" w:name="_Toc40624408"/>
       <w:r>
         <w:t>Introduction</w:t>
       </w:r>
-      <w:bookmarkEnd w:id="4"/>
+      <w:bookmarkEnd w:id="3"/>
     </w:p>
     <w:p/>
     <w:p>
       <w:pPr>
         <w:pStyle w:val="Titre2"/>
       </w:pPr>
-      <w:bookmarkStart w:id="5" w:name="_Toc40378574"/>
+      <w:bookmarkStart w:id="4" w:name="_Toc40624409"/>
       <w:r>
         <w:t>Rappel de l’énoncé</w:t>
       </w:r>
-      <w:bookmarkEnd w:id="5"/>
+      <w:bookmarkEnd w:id="4"/>
       <w:r>
         <w:t xml:space="preserve"> </w:t>
       </w:r>
@@ -1904,9 +2111,19 @@
       <w:pPr>
         <w:pStyle w:val="Titre2"/>
       </w:pPr>
-      <w:bookmarkStart w:id="6" w:name="_Toc40378575"/>
+      <w:bookmarkStart w:id="5" w:name="_Toc40624410"/>
       <w:r>
         <w:t>Organisation</w:t>
+      </w:r>
+      <w:bookmarkEnd w:id="5"/>
+    </w:p>
+    <w:p>
+      <w:pPr>
+        <w:pStyle w:val="Titre3"/>
+      </w:pPr>
+      <w:bookmarkStart w:id="6" w:name="_Toc40624411"/>
+      <w:r>
+        <w:t>Méthodologie</w:t>
       </w:r>
       <w:bookmarkEnd w:id="6"/>
     </w:p>
@@ -1914,21 +2131,11 @@
       <w:pPr>
         <w:pStyle w:val="Titre3"/>
       </w:pPr>
-      <w:bookmarkStart w:id="7" w:name="_Toc40378576"/>
-      <w:r>
-        <w:t>Méthodologie</w:t>
-      </w:r>
-      <w:bookmarkEnd w:id="7"/>
-    </w:p>
-    <w:p>
-      <w:pPr>
-        <w:pStyle w:val="Titre3"/>
-      </w:pPr>
-      <w:bookmarkStart w:id="8" w:name="_Toc40378577"/>
+      <w:bookmarkStart w:id="7" w:name="_Toc40624412"/>
       <w:r>
         <w:t>Product backlog</w:t>
       </w:r>
-      <w:bookmarkEnd w:id="8"/>
+      <w:bookmarkEnd w:id="7"/>
       <w:r>
         <w:t xml:space="preserve"> </w:t>
       </w:r>
@@ -2124,56 +2331,1565 @@
       <w:pPr>
         <w:pStyle w:val="Titre3"/>
       </w:pPr>
-      <w:bookmarkStart w:id="9" w:name="_Toc40378578"/>
+      <w:bookmarkStart w:id="8" w:name="_Toc40624413"/>
       <w:r>
         <w:t>Planification</w:t>
       </w:r>
-      <w:bookmarkEnd w:id="9"/>
+      <w:bookmarkEnd w:id="8"/>
     </w:p>
     <w:p/>
     <w:p>
       <w:pPr>
         <w:pStyle w:val="Titre2"/>
       </w:pPr>
-      <w:bookmarkStart w:id="10" w:name="_Toc40378579"/>
+      <w:bookmarkStart w:id="9" w:name="_Toc40624414"/>
       <w:r>
-        <w:t>Implémentation</w:t>
+        <w:lastRenderedPageBreak/>
+        <w:t>Maquettage</w:t>
+      </w:r>
+      <w:bookmarkEnd w:id="9"/>
+    </w:p>
+    <w:p>
+      <w:pPr>
+        <w:pStyle w:val="Titre3"/>
+      </w:pPr>
+      <w:bookmarkStart w:id="10" w:name="_Toc40624415"/>
+      <w:r>
+        <w:t>Login</w:t>
       </w:r>
       <w:bookmarkEnd w:id="10"/>
     </w:p>
     <w:p>
       <w:pPr>
-        <w:pStyle w:val="Titre3"/>
-      </w:pPr>
-      <w:bookmarkStart w:id="11" w:name="_Toc40378580"/>
+        <w:rPr>
+          <w:rFonts w:ascii="Calibri" w:hAnsi="Calibri" w:cs="Calibri"/>
+        </w:rPr>
+      </w:pPr>
       <w:r>
-        <w:t>Base de données</w:t>
+        <w:rPr>
+          <w:noProof/>
+        </w:rPr>
+        <mc:AlternateContent>
+          <mc:Choice Requires="wps">
+            <w:drawing>
+              <wp:anchor distT="0" distB="0" distL="114300" distR="114300" simplePos="0" relativeHeight="251677696" behindDoc="0" locked="0" layoutInCell="1" allowOverlap="1" wp14:anchorId="2F40FFA8" wp14:editId="6B9C9364">
+                <wp:simplePos x="0" y="0"/>
+                <wp:positionH relativeFrom="column">
+                  <wp:posOffset>957580</wp:posOffset>
+                </wp:positionH>
+                <wp:positionV relativeFrom="paragraph">
+                  <wp:posOffset>2797810</wp:posOffset>
+                </wp:positionV>
+                <wp:extent cx="485775" cy="590550"/>
+                <wp:effectExtent l="0" t="0" r="0" b="0"/>
+                <wp:wrapNone/>
+                <wp:docPr id="12" name="Zone de texte 12"/>
+                <wp:cNvGraphicFramePr/>
+                <a:graphic xmlns:a="http://schemas.openxmlformats.org/drawingml/2006/main">
+                  <a:graphicData uri="http://schemas.microsoft.com/office/word/2010/wordprocessingShape">
+                    <wps:wsp>
+                      <wps:cNvSpPr txBox="1"/>
+                      <wps:spPr>
+                        <a:xfrm>
+                          <a:off x="0" y="0"/>
+                          <a:ext cx="485775" cy="590550"/>
+                        </a:xfrm>
+                        <a:prstGeom prst="rect">
+                          <a:avLst/>
+                        </a:prstGeom>
+                        <a:noFill/>
+                        <a:ln>
+                          <a:noFill/>
+                        </a:ln>
+                      </wps:spPr>
+                      <wps:txbx>
+                        <w:txbxContent>
+                          <w:p>
+                            <w:pPr>
+                              <w:jc w:val="center"/>
+                              <w:rPr>
+                                <w:rFonts w:ascii="Calibri" w:hAnsi="Calibri" w:cs="Calibri"/>
+                                <w:color w:val="0F6FC6" w:themeColor="accent1"/>
+                                <w:sz w:val="56"/>
+                                <w:szCs w:val="56"/>
+                                <w14:shadow w14:blurRad="38100" w14:dist="25400" w14:dir="5400000" w14:sx="100000" w14:sy="100000" w14:kx="0" w14:ky="0" w14:algn="ctr">
+                                  <w14:srgbClr w14:val="6E747A">
+                                    <w14:alpha w14:val="57000"/>
+                                  </w14:srgbClr>
+                                </w14:shadow>
+                                <w14:textOutline w14:w="0" w14:cap="flat" w14:cmpd="sng" w14:algn="ctr">
+                                  <w14:noFill/>
+                                  <w14:prstDash w14:val="solid"/>
+                                  <w14:round/>
+                                </w14:textOutline>
+                              </w:rPr>
+                            </w:pPr>
+                            <w:r>
+                              <w:rPr>
+                                <w:rFonts w:ascii="Calibri" w:hAnsi="Calibri" w:cs="Calibri"/>
+                                <w:color w:val="0F6FC6" w:themeColor="accent1"/>
+                                <w:sz w:val="56"/>
+                                <w:szCs w:val="56"/>
+                                <w14:shadow w14:blurRad="38100" w14:dist="25400" w14:dir="5400000" w14:sx="100000" w14:sy="100000" w14:kx="0" w14:ky="0" w14:algn="ctr">
+                                  <w14:srgbClr w14:val="6E747A">
+                                    <w14:alpha w14:val="57000"/>
+                                  </w14:srgbClr>
+                                </w14:shadow>
+                                <w14:textOutline w14:w="0" w14:cap="flat" w14:cmpd="sng" w14:algn="ctr">
+                                  <w14:noFill/>
+                                  <w14:prstDash w14:val="solid"/>
+                                  <w14:round/>
+                                </w14:textOutline>
+                              </w:rPr>
+                              <w:t>4</w:t>
+                            </w:r>
+                          </w:p>
+                        </w:txbxContent>
+                      </wps:txbx>
+                      <wps:bodyPr rot="0" spcFirstLastPara="0" vertOverflow="overflow" horzOverflow="overflow" vert="horz" wrap="square" lIns="91440" tIns="45720" rIns="91440" bIns="45720" numCol="1" spcCol="0" rtlCol="0" fromWordArt="0" anchor="t" anchorCtr="0" forceAA="0" compatLnSpc="1">
+                        <a:prstTxWarp prst="textNoShape">
+                          <a:avLst/>
+                        </a:prstTxWarp>
+                        <a:noAutofit/>
+                      </wps:bodyPr>
+                    </wps:wsp>
+                  </a:graphicData>
+                </a:graphic>
+                <wp14:sizeRelH relativeFrom="margin">
+                  <wp14:pctWidth>0</wp14:pctWidth>
+                </wp14:sizeRelH>
+                <wp14:sizeRelV relativeFrom="margin">
+                  <wp14:pctHeight>0</wp14:pctHeight>
+                </wp14:sizeRelV>
+              </wp:anchor>
+            </w:drawing>
+          </mc:Choice>
+          <mc:Fallback>
+            <w:pict>
+              <v:shape w14:anchorId="2F40FFA8" id="Zone de texte 12" o:spid="_x0000_s1028" type="#_x0000_t202" style="position:absolute;margin-left:75.4pt;margin-top:220.3pt;width:38.25pt;height:46.5pt;z-index:251677696;visibility:visible;mso-wrap-style:square;mso-width-percent:0;mso-height-percent:0;mso-wrap-distance-left:9pt;mso-wrap-distance-top:0;mso-wrap-distance-right:9pt;mso-wrap-distance-bottom:0;mso-position-horizontal:absolute;mso-position-horizontal-relative:text;mso-position-vertical:absolute;mso-position-vertical-relative:text;mso-width-percent:0;mso-height-percent:0;mso-width-relative:margin;mso-height-relative:margin;v-text-anchor:top" o:gfxdata="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" filled="f" stroked="f">
+                <v:fill o:detectmouseclick="t"/>
+                <v:textbox>
+                  <w:txbxContent>
+                    <w:p>
+                      <w:pPr>
+                        <w:jc w:val="center"/>
+                        <w:rPr>
+                          <w:rFonts w:ascii="Calibri" w:hAnsi="Calibri" w:cs="Calibri"/>
+                          <w:color w:val="0F6FC6" w:themeColor="accent1"/>
+                          <w:sz w:val="56"/>
+                          <w:szCs w:val="56"/>
+                          <w14:shadow w14:blurRad="38100" w14:dist="25400" w14:dir="5400000" w14:sx="100000" w14:sy="100000" w14:kx="0" w14:ky="0" w14:algn="ctr">
+                            <w14:srgbClr w14:val="6E747A">
+                              <w14:alpha w14:val="57000"/>
+                            </w14:srgbClr>
+                          </w14:shadow>
+                          <w14:textOutline w14:w="0" w14:cap="flat" w14:cmpd="sng" w14:algn="ctr">
+                            <w14:noFill/>
+                            <w14:prstDash w14:val="solid"/>
+                            <w14:round/>
+                          </w14:textOutline>
+                        </w:rPr>
+                      </w:pPr>
+                      <w:r>
+                        <w:rPr>
+                          <w:rFonts w:ascii="Calibri" w:hAnsi="Calibri" w:cs="Calibri"/>
+                          <w:color w:val="0F6FC6" w:themeColor="accent1"/>
+                          <w:sz w:val="56"/>
+                          <w:szCs w:val="56"/>
+                          <w14:shadow w14:blurRad="38100" w14:dist="25400" w14:dir="5400000" w14:sx="100000" w14:sy="100000" w14:kx="0" w14:ky="0" w14:algn="ctr">
+                            <w14:srgbClr w14:val="6E747A">
+                              <w14:alpha w14:val="57000"/>
+                            </w14:srgbClr>
+                          </w14:shadow>
+                          <w14:textOutline w14:w="0" w14:cap="flat" w14:cmpd="sng" w14:algn="ctr">
+                            <w14:noFill/>
+                            <w14:prstDash w14:val="solid"/>
+                            <w14:round/>
+                          </w14:textOutline>
+                        </w:rPr>
+                        <w:t>4</w:t>
+                      </w:r>
+                    </w:p>
+                  </w:txbxContent>
+                </v:textbox>
+              </v:shape>
+            </w:pict>
+          </mc:Fallback>
+        </mc:AlternateContent>
+      </w:r>
+      <w:r>
+        <w:rPr>
+          <w:noProof/>
+        </w:rPr>
+        <mc:AlternateContent>
+          <mc:Choice Requires="wps">
+            <w:drawing>
+              <wp:anchor distT="0" distB="0" distL="114300" distR="114300" simplePos="0" relativeHeight="251675648" behindDoc="0" locked="0" layoutInCell="1" allowOverlap="1" wp14:anchorId="37B60F63" wp14:editId="5E79158A">
+                <wp:simplePos x="0" y="0"/>
+                <wp:positionH relativeFrom="column">
+                  <wp:posOffset>2748280</wp:posOffset>
+                </wp:positionH>
+                <wp:positionV relativeFrom="paragraph">
+                  <wp:posOffset>2502535</wp:posOffset>
+                </wp:positionV>
+                <wp:extent cx="485775" cy="590550"/>
+                <wp:effectExtent l="0" t="0" r="0" b="0"/>
+                <wp:wrapNone/>
+                <wp:docPr id="5" name="Zone de texte 5"/>
+                <wp:cNvGraphicFramePr/>
+                <a:graphic xmlns:a="http://schemas.openxmlformats.org/drawingml/2006/main">
+                  <a:graphicData uri="http://schemas.microsoft.com/office/word/2010/wordprocessingShape">
+                    <wps:wsp>
+                      <wps:cNvSpPr txBox="1"/>
+                      <wps:spPr>
+                        <a:xfrm>
+                          <a:off x="0" y="0"/>
+                          <a:ext cx="485775" cy="590550"/>
+                        </a:xfrm>
+                        <a:prstGeom prst="rect">
+                          <a:avLst/>
+                        </a:prstGeom>
+                        <a:noFill/>
+                        <a:ln>
+                          <a:noFill/>
+                        </a:ln>
+                      </wps:spPr>
+                      <wps:txbx>
+                        <w:txbxContent>
+                          <w:p>
+                            <w:pPr>
+                              <w:jc w:val="center"/>
+                              <w:rPr>
+                                <w:rFonts w:ascii="Calibri" w:hAnsi="Calibri" w:cs="Calibri"/>
+                                <w:color w:val="0F6FC6" w:themeColor="accent1"/>
+                                <w:sz w:val="56"/>
+                                <w:szCs w:val="56"/>
+                                <w14:shadow w14:blurRad="38100" w14:dist="25400" w14:dir="5400000" w14:sx="100000" w14:sy="100000" w14:kx="0" w14:ky="0" w14:algn="ctr">
+                                  <w14:srgbClr w14:val="6E747A">
+                                    <w14:alpha w14:val="57000"/>
+                                  </w14:srgbClr>
+                                </w14:shadow>
+                                <w14:textOutline w14:w="0" w14:cap="flat" w14:cmpd="sng" w14:algn="ctr">
+                                  <w14:noFill/>
+                                  <w14:prstDash w14:val="solid"/>
+                                  <w14:round/>
+                                </w14:textOutline>
+                              </w:rPr>
+                            </w:pPr>
+                            <w:r>
+                              <w:rPr>
+                                <w:rFonts w:ascii="Calibri" w:hAnsi="Calibri" w:cs="Calibri"/>
+                                <w:color w:val="0F6FC6" w:themeColor="accent1"/>
+                                <w:sz w:val="56"/>
+                                <w:szCs w:val="56"/>
+                                <w14:shadow w14:blurRad="38100" w14:dist="25400" w14:dir="5400000" w14:sx="100000" w14:sy="100000" w14:kx="0" w14:ky="0" w14:algn="ctr">
+                                  <w14:srgbClr w14:val="6E747A">
+                                    <w14:alpha w14:val="57000"/>
+                                  </w14:srgbClr>
+                                </w14:shadow>
+                                <w14:textOutline w14:w="0" w14:cap="flat" w14:cmpd="sng" w14:algn="ctr">
+                                  <w14:noFill/>
+                                  <w14:prstDash w14:val="solid"/>
+                                  <w14:round/>
+                                </w14:textOutline>
+                              </w:rPr>
+                              <w:t>3</w:t>
+                            </w:r>
+                          </w:p>
+                        </w:txbxContent>
+                      </wps:txbx>
+                      <wps:bodyPr rot="0" spcFirstLastPara="0" vertOverflow="overflow" horzOverflow="overflow" vert="horz" wrap="square" lIns="91440" tIns="45720" rIns="91440" bIns="45720" numCol="1" spcCol="0" rtlCol="0" fromWordArt="0" anchor="t" anchorCtr="0" forceAA="0" compatLnSpc="1">
+                        <a:prstTxWarp prst="textNoShape">
+                          <a:avLst/>
+                        </a:prstTxWarp>
+                        <a:noAutofit/>
+                      </wps:bodyPr>
+                    </wps:wsp>
+                  </a:graphicData>
+                </a:graphic>
+                <wp14:sizeRelH relativeFrom="margin">
+                  <wp14:pctWidth>0</wp14:pctWidth>
+                </wp14:sizeRelH>
+                <wp14:sizeRelV relativeFrom="margin">
+                  <wp14:pctHeight>0</wp14:pctHeight>
+                </wp14:sizeRelV>
+              </wp:anchor>
+            </w:drawing>
+          </mc:Choice>
+          <mc:Fallback>
+            <w:pict>
+              <v:shape w14:anchorId="37B60F63" id="Zone de texte 5" o:spid="_x0000_s1029" type="#_x0000_t202" style="position:absolute;margin-left:216.4pt;margin-top:197.05pt;width:38.25pt;height:46.5pt;z-index:251675648;visibility:visible;mso-wrap-style:square;mso-width-percent:0;mso-height-percent:0;mso-wrap-distance-left:9pt;mso-wrap-distance-top:0;mso-wrap-distance-right:9pt;mso-wrap-distance-bottom:0;mso-position-horizontal:absolute;mso-position-horizontal-relative:text;mso-position-vertical:absolute;mso-position-vertical-relative:text;mso-width-percent:0;mso-height-percent:0;mso-width-relative:margin;mso-height-relative:margin;v-text-anchor:top" o:gfxdata="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" filled="f" stroked="f">
+                <v:fill o:detectmouseclick="t"/>
+                <v:textbox>
+                  <w:txbxContent>
+                    <w:p>
+                      <w:pPr>
+                        <w:jc w:val="center"/>
+                        <w:rPr>
+                          <w:rFonts w:ascii="Calibri" w:hAnsi="Calibri" w:cs="Calibri"/>
+                          <w:color w:val="0F6FC6" w:themeColor="accent1"/>
+                          <w:sz w:val="56"/>
+                          <w:szCs w:val="56"/>
+                          <w14:shadow w14:blurRad="38100" w14:dist="25400" w14:dir="5400000" w14:sx="100000" w14:sy="100000" w14:kx="0" w14:ky="0" w14:algn="ctr">
+                            <w14:srgbClr w14:val="6E747A">
+                              <w14:alpha w14:val="57000"/>
+                            </w14:srgbClr>
+                          </w14:shadow>
+                          <w14:textOutline w14:w="0" w14:cap="flat" w14:cmpd="sng" w14:algn="ctr">
+                            <w14:noFill/>
+                            <w14:prstDash w14:val="solid"/>
+                            <w14:round/>
+                          </w14:textOutline>
+                        </w:rPr>
+                      </w:pPr>
+                      <w:r>
+                        <w:rPr>
+                          <w:rFonts w:ascii="Calibri" w:hAnsi="Calibri" w:cs="Calibri"/>
+                          <w:color w:val="0F6FC6" w:themeColor="accent1"/>
+                          <w:sz w:val="56"/>
+                          <w:szCs w:val="56"/>
+                          <w14:shadow w14:blurRad="38100" w14:dist="25400" w14:dir="5400000" w14:sx="100000" w14:sy="100000" w14:kx="0" w14:ky="0" w14:algn="ctr">
+                            <w14:srgbClr w14:val="6E747A">
+                              <w14:alpha w14:val="57000"/>
+                            </w14:srgbClr>
+                          </w14:shadow>
+                          <w14:textOutline w14:w="0" w14:cap="flat" w14:cmpd="sng" w14:algn="ctr">
+                            <w14:noFill/>
+                            <w14:prstDash w14:val="solid"/>
+                            <w14:round/>
+                          </w14:textOutline>
+                        </w:rPr>
+                        <w:t>3</w:t>
+                      </w:r>
+                    </w:p>
+                  </w:txbxContent>
+                </v:textbox>
+              </v:shape>
+            </w:pict>
+          </mc:Fallback>
+        </mc:AlternateContent>
+      </w:r>
+      <w:r>
+        <w:rPr>
+          <w:noProof/>
+        </w:rPr>
+        <mc:AlternateContent>
+          <mc:Choice Requires="wps">
+            <w:drawing>
+              <wp:anchor distT="0" distB="0" distL="114300" distR="114300" simplePos="0" relativeHeight="251673600" behindDoc="0" locked="0" layoutInCell="1" allowOverlap="1" wp14:anchorId="033EC26A" wp14:editId="19B50712">
+                <wp:simplePos x="0" y="0"/>
+                <wp:positionH relativeFrom="column">
+                  <wp:posOffset>976630</wp:posOffset>
+                </wp:positionH>
+                <wp:positionV relativeFrom="paragraph">
+                  <wp:posOffset>2054860</wp:posOffset>
+                </wp:positionV>
+                <wp:extent cx="485775" cy="590550"/>
+                <wp:effectExtent l="0" t="0" r="0" b="0"/>
+                <wp:wrapNone/>
+                <wp:docPr id="4" name="Zone de texte 4"/>
+                <wp:cNvGraphicFramePr/>
+                <a:graphic xmlns:a="http://schemas.openxmlformats.org/drawingml/2006/main">
+                  <a:graphicData uri="http://schemas.microsoft.com/office/word/2010/wordprocessingShape">
+                    <wps:wsp>
+                      <wps:cNvSpPr txBox="1"/>
+                      <wps:spPr>
+                        <a:xfrm>
+                          <a:off x="0" y="0"/>
+                          <a:ext cx="485775" cy="590550"/>
+                        </a:xfrm>
+                        <a:prstGeom prst="rect">
+                          <a:avLst/>
+                        </a:prstGeom>
+                        <a:noFill/>
+                        <a:ln>
+                          <a:noFill/>
+                        </a:ln>
+                      </wps:spPr>
+                      <wps:txbx>
+                        <w:txbxContent>
+                          <w:p>
+                            <w:pPr>
+                              <w:jc w:val="center"/>
+                              <w:rPr>
+                                <w:rFonts w:ascii="Calibri" w:hAnsi="Calibri" w:cs="Calibri"/>
+                                <w:color w:val="0F6FC6" w:themeColor="accent1"/>
+                                <w:sz w:val="56"/>
+                                <w:szCs w:val="56"/>
+                                <w14:shadow w14:blurRad="38100" w14:dist="25400" w14:dir="5400000" w14:sx="100000" w14:sy="100000" w14:kx="0" w14:ky="0" w14:algn="ctr">
+                                  <w14:srgbClr w14:val="6E747A">
+                                    <w14:alpha w14:val="57000"/>
+                                  </w14:srgbClr>
+                                </w14:shadow>
+                                <w14:textOutline w14:w="0" w14:cap="flat" w14:cmpd="sng" w14:algn="ctr">
+                                  <w14:noFill/>
+                                  <w14:prstDash w14:val="solid"/>
+                                  <w14:round/>
+                                </w14:textOutline>
+                              </w:rPr>
+                            </w:pPr>
+                            <w:r>
+                              <w:rPr>
+                                <w:rFonts w:ascii="Calibri" w:hAnsi="Calibri" w:cs="Calibri"/>
+                                <w:color w:val="0F6FC6" w:themeColor="accent1"/>
+                                <w:sz w:val="56"/>
+                                <w:szCs w:val="56"/>
+                                <w14:shadow w14:blurRad="38100" w14:dist="25400" w14:dir="5400000" w14:sx="100000" w14:sy="100000" w14:kx="0" w14:ky="0" w14:algn="ctr">
+                                  <w14:srgbClr w14:val="6E747A">
+                                    <w14:alpha w14:val="57000"/>
+                                  </w14:srgbClr>
+                                </w14:shadow>
+                                <w14:textOutline w14:w="0" w14:cap="flat" w14:cmpd="sng" w14:algn="ctr">
+                                  <w14:noFill/>
+                                  <w14:prstDash w14:val="solid"/>
+                                  <w14:round/>
+                                </w14:textOutline>
+                              </w:rPr>
+                              <w:t>2</w:t>
+                            </w:r>
+                          </w:p>
+                        </w:txbxContent>
+                      </wps:txbx>
+                      <wps:bodyPr rot="0" spcFirstLastPara="0" vertOverflow="overflow" horzOverflow="overflow" vert="horz" wrap="square" lIns="91440" tIns="45720" rIns="91440" bIns="45720" numCol="1" spcCol="0" rtlCol="0" fromWordArt="0" anchor="t" anchorCtr="0" forceAA="0" compatLnSpc="1">
+                        <a:prstTxWarp prst="textNoShape">
+                          <a:avLst/>
+                        </a:prstTxWarp>
+                        <a:noAutofit/>
+                      </wps:bodyPr>
+                    </wps:wsp>
+                  </a:graphicData>
+                </a:graphic>
+                <wp14:sizeRelH relativeFrom="margin">
+                  <wp14:pctWidth>0</wp14:pctWidth>
+                </wp14:sizeRelH>
+                <wp14:sizeRelV relativeFrom="margin">
+                  <wp14:pctHeight>0</wp14:pctHeight>
+                </wp14:sizeRelV>
+              </wp:anchor>
+            </w:drawing>
+          </mc:Choice>
+          <mc:Fallback>
+            <w:pict>
+              <v:shape w14:anchorId="033EC26A" id="Zone de texte 4" o:spid="_x0000_s1030" type="#_x0000_t202" style="position:absolute;margin-left:76.9pt;margin-top:161.8pt;width:38.25pt;height:46.5pt;z-index:251673600;visibility:visible;mso-wrap-style:square;mso-width-percent:0;mso-height-percent:0;mso-wrap-distance-left:9pt;mso-wrap-distance-top:0;mso-wrap-distance-right:9pt;mso-wrap-distance-bottom:0;mso-position-horizontal:absolute;mso-position-horizontal-relative:text;mso-position-vertical:absolute;mso-position-vertical-relative:text;mso-width-percent:0;mso-height-percent:0;mso-width-relative:margin;mso-height-relative:margin;v-text-anchor:top" o:gfxdata="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" filled="f" stroked="f">
+                <v:fill o:detectmouseclick="t"/>
+                <v:textbox>
+                  <w:txbxContent>
+                    <w:p>
+                      <w:pPr>
+                        <w:jc w:val="center"/>
+                        <w:rPr>
+                          <w:rFonts w:ascii="Calibri" w:hAnsi="Calibri" w:cs="Calibri"/>
+                          <w:color w:val="0F6FC6" w:themeColor="accent1"/>
+                          <w:sz w:val="56"/>
+                          <w:szCs w:val="56"/>
+                          <w14:shadow w14:blurRad="38100" w14:dist="25400" w14:dir="5400000" w14:sx="100000" w14:sy="100000" w14:kx="0" w14:ky="0" w14:algn="ctr">
+                            <w14:srgbClr w14:val="6E747A">
+                              <w14:alpha w14:val="57000"/>
+                            </w14:srgbClr>
+                          </w14:shadow>
+                          <w14:textOutline w14:w="0" w14:cap="flat" w14:cmpd="sng" w14:algn="ctr">
+                            <w14:noFill/>
+                            <w14:prstDash w14:val="solid"/>
+                            <w14:round/>
+                          </w14:textOutline>
+                        </w:rPr>
+                      </w:pPr>
+                      <w:r>
+                        <w:rPr>
+                          <w:rFonts w:ascii="Calibri" w:hAnsi="Calibri" w:cs="Calibri"/>
+                          <w:color w:val="0F6FC6" w:themeColor="accent1"/>
+                          <w:sz w:val="56"/>
+                          <w:szCs w:val="56"/>
+                          <w14:shadow w14:blurRad="38100" w14:dist="25400" w14:dir="5400000" w14:sx="100000" w14:sy="100000" w14:kx="0" w14:ky="0" w14:algn="ctr">
+                            <w14:srgbClr w14:val="6E747A">
+                              <w14:alpha w14:val="57000"/>
+                            </w14:srgbClr>
+                          </w14:shadow>
+                          <w14:textOutline w14:w="0" w14:cap="flat" w14:cmpd="sng" w14:algn="ctr">
+                            <w14:noFill/>
+                            <w14:prstDash w14:val="solid"/>
+                            <w14:round/>
+                          </w14:textOutline>
+                        </w:rPr>
+                        <w:t>2</w:t>
+                      </w:r>
+                    </w:p>
+                  </w:txbxContent>
+                </v:textbox>
+              </v:shape>
+            </w:pict>
+          </mc:Fallback>
+        </mc:AlternateContent>
+      </w:r>
+      <w:r>
+        <w:rPr>
+          <w:noProof/>
+        </w:rPr>
+        <mc:AlternateContent>
+          <mc:Choice Requires="wps">
+            <w:drawing>
+              <wp:anchor distT="0" distB="0" distL="114300" distR="114300" simplePos="0" relativeHeight="251671552" behindDoc="0" locked="0" layoutInCell="1" allowOverlap="1" wp14:anchorId="44B067B8" wp14:editId="3E87D416">
+                <wp:simplePos x="0" y="0"/>
+                <wp:positionH relativeFrom="column">
+                  <wp:posOffset>976630</wp:posOffset>
+                </wp:positionH>
+                <wp:positionV relativeFrom="paragraph">
+                  <wp:posOffset>1654810</wp:posOffset>
+                </wp:positionV>
+                <wp:extent cx="485775" cy="590550"/>
+                <wp:effectExtent l="0" t="0" r="0" b="0"/>
+                <wp:wrapNone/>
+                <wp:docPr id="2" name="Zone de texte 2"/>
+                <wp:cNvGraphicFramePr/>
+                <a:graphic xmlns:a="http://schemas.openxmlformats.org/drawingml/2006/main">
+                  <a:graphicData uri="http://schemas.microsoft.com/office/word/2010/wordprocessingShape">
+                    <wps:wsp>
+                      <wps:cNvSpPr txBox="1"/>
+                      <wps:spPr>
+                        <a:xfrm>
+                          <a:off x="0" y="0"/>
+                          <a:ext cx="485775" cy="590550"/>
+                        </a:xfrm>
+                        <a:prstGeom prst="rect">
+                          <a:avLst/>
+                        </a:prstGeom>
+                        <a:noFill/>
+                        <a:ln>
+                          <a:noFill/>
+                        </a:ln>
+                      </wps:spPr>
+                      <wps:txbx>
+                        <w:txbxContent>
+                          <w:p>
+                            <w:pPr>
+                              <w:jc w:val="center"/>
+                              <w:rPr>
+                                <w:rFonts w:ascii="Calibri" w:hAnsi="Calibri" w:cs="Calibri"/>
+                                <w:color w:val="0F6FC6" w:themeColor="accent1"/>
+                                <w:sz w:val="56"/>
+                                <w:szCs w:val="56"/>
+                                <w14:shadow w14:blurRad="38100" w14:dist="25400" w14:dir="5400000" w14:sx="100000" w14:sy="100000" w14:kx="0" w14:ky="0" w14:algn="ctr">
+                                  <w14:srgbClr w14:val="6E747A">
+                                    <w14:alpha w14:val="57000"/>
+                                  </w14:srgbClr>
+                                </w14:shadow>
+                                <w14:textOutline w14:w="0" w14:cap="flat" w14:cmpd="sng" w14:algn="ctr">
+                                  <w14:noFill/>
+                                  <w14:prstDash w14:val="solid"/>
+                                  <w14:round/>
+                                </w14:textOutline>
+                              </w:rPr>
+                            </w:pPr>
+                            <w:r>
+                              <w:rPr>
+                                <w:rFonts w:ascii="Calibri" w:hAnsi="Calibri" w:cs="Calibri"/>
+                                <w:color w:val="0F6FC6" w:themeColor="accent1"/>
+                                <w:sz w:val="56"/>
+                                <w:szCs w:val="56"/>
+                                <w14:shadow w14:blurRad="38100" w14:dist="25400" w14:dir="5400000" w14:sx="100000" w14:sy="100000" w14:kx="0" w14:ky="0" w14:algn="ctr">
+                                  <w14:srgbClr w14:val="6E747A">
+                                    <w14:alpha w14:val="57000"/>
+                                  </w14:srgbClr>
+                                </w14:shadow>
+                                <w14:textOutline w14:w="0" w14:cap="flat" w14:cmpd="sng" w14:algn="ctr">
+                                  <w14:noFill/>
+                                  <w14:prstDash w14:val="solid"/>
+                                  <w14:round/>
+                                </w14:textOutline>
+                              </w:rPr>
+                              <w:t>1</w:t>
+                            </w:r>
+                          </w:p>
+                        </w:txbxContent>
+                      </wps:txbx>
+                      <wps:bodyPr rot="0" spcFirstLastPara="0" vertOverflow="overflow" horzOverflow="overflow" vert="horz" wrap="square" lIns="91440" tIns="45720" rIns="91440" bIns="45720" numCol="1" spcCol="0" rtlCol="0" fromWordArt="0" anchor="t" anchorCtr="0" forceAA="0" compatLnSpc="1">
+                        <a:prstTxWarp prst="textNoShape">
+                          <a:avLst/>
+                        </a:prstTxWarp>
+                        <a:noAutofit/>
+                      </wps:bodyPr>
+                    </wps:wsp>
+                  </a:graphicData>
+                </a:graphic>
+                <wp14:sizeRelH relativeFrom="margin">
+                  <wp14:pctWidth>0</wp14:pctWidth>
+                </wp14:sizeRelH>
+                <wp14:sizeRelV relativeFrom="margin">
+                  <wp14:pctHeight>0</wp14:pctHeight>
+                </wp14:sizeRelV>
+              </wp:anchor>
+            </w:drawing>
+          </mc:Choice>
+          <mc:Fallback>
+            <w:pict>
+              <v:shape w14:anchorId="44B067B8" id="_x0000_s1031" type="#_x0000_t202" style="position:absolute;margin-left:76.9pt;margin-top:130.3pt;width:38.25pt;height:46.5pt;z-index:251671552;visibility:visible;mso-wrap-style:square;mso-width-percent:0;mso-height-percent:0;mso-wrap-distance-left:9pt;mso-wrap-distance-top:0;mso-wrap-distance-right:9pt;mso-wrap-distance-bottom:0;mso-position-horizontal:absolute;mso-position-horizontal-relative:text;mso-position-vertical:absolute;mso-position-vertical-relative:text;mso-width-percent:0;mso-height-percent:0;mso-width-relative:margin;mso-height-relative:margin;v-text-anchor:top" o:gfxdata="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" filled="f" stroked="f">
+                <v:fill o:detectmouseclick="t"/>
+                <v:textbox>
+                  <w:txbxContent>
+                    <w:p>
+                      <w:pPr>
+                        <w:jc w:val="center"/>
+                        <w:rPr>
+                          <w:rFonts w:ascii="Calibri" w:hAnsi="Calibri" w:cs="Calibri"/>
+                          <w:color w:val="0F6FC6" w:themeColor="accent1"/>
+                          <w:sz w:val="56"/>
+                          <w:szCs w:val="56"/>
+                          <w14:shadow w14:blurRad="38100" w14:dist="25400" w14:dir="5400000" w14:sx="100000" w14:sy="100000" w14:kx="0" w14:ky="0" w14:algn="ctr">
+                            <w14:srgbClr w14:val="6E747A">
+                              <w14:alpha w14:val="57000"/>
+                            </w14:srgbClr>
+                          </w14:shadow>
+                          <w14:textOutline w14:w="0" w14:cap="flat" w14:cmpd="sng" w14:algn="ctr">
+                            <w14:noFill/>
+                            <w14:prstDash w14:val="solid"/>
+                            <w14:round/>
+                          </w14:textOutline>
+                        </w:rPr>
+                      </w:pPr>
+                      <w:r>
+                        <w:rPr>
+                          <w:rFonts w:ascii="Calibri" w:hAnsi="Calibri" w:cs="Calibri"/>
+                          <w:color w:val="0F6FC6" w:themeColor="accent1"/>
+                          <w:sz w:val="56"/>
+                          <w:szCs w:val="56"/>
+                          <w14:shadow w14:blurRad="38100" w14:dist="25400" w14:dir="5400000" w14:sx="100000" w14:sy="100000" w14:kx="0" w14:ky="0" w14:algn="ctr">
+                            <w14:srgbClr w14:val="6E747A">
+                              <w14:alpha w14:val="57000"/>
+                            </w14:srgbClr>
+                          </w14:shadow>
+                          <w14:textOutline w14:w="0" w14:cap="flat" w14:cmpd="sng" w14:algn="ctr">
+                            <w14:noFill/>
+                            <w14:prstDash w14:val="solid"/>
+                            <w14:round/>
+                          </w14:textOutline>
+                        </w:rPr>
+                        <w:t>1</w:t>
+                      </w:r>
+                    </w:p>
+                  </w:txbxContent>
+                </v:textbox>
+              </v:shape>
+            </w:pict>
+          </mc:Fallback>
+        </mc:AlternateContent>
+      </w:r>
+      <w:r>
+        <w:rPr>
+          <w:rFonts w:ascii="Calibri" w:hAnsi="Calibri" w:cs="Calibri"/>
+        </w:rPr>
+        <w:t>Voici la page qui permet à l’utilisateur de se connecter. Il doit entrer son email ainsi que son mot de passe afin de se connecter.</w:t>
+      </w:r>
+      <w:r>
+        <w:rPr>
+          <w:rFonts w:ascii="Calibri" w:hAnsi="Calibri" w:cs="Calibri"/>
+          <w:noProof/>
+        </w:rPr>
+        <w:drawing>
+          <wp:inline distT="0" distB="0" distL="0" distR="0">
+            <wp:extent cx="4286250" cy="3810000"/>
+            <wp:effectExtent l="0" t="0" r="0" b="0"/>
+            <wp:docPr id="1" name="Image 1"/>
+            <wp:cNvGraphicFramePr>
+              <a:graphicFrameLocks xmlns:a="http://schemas.openxmlformats.org/drawingml/2006/main" noChangeAspect="1"/>
+            </wp:cNvGraphicFramePr>
+            <a:graphic xmlns:a="http://schemas.openxmlformats.org/drawingml/2006/main">
+              <a:graphicData uri="http://schemas.openxmlformats.org/drawingml/2006/picture">
+                <pic:pic xmlns:pic="http://schemas.openxmlformats.org/drawingml/2006/picture">
+                  <pic:nvPicPr>
+                    <pic:cNvPr id="0" name="Picture 1"/>
+                    <pic:cNvPicPr>
+                      <a:picLocks noChangeAspect="1" noChangeArrowheads="1"/>
+                    </pic:cNvPicPr>
+                  </pic:nvPicPr>
+                  <pic:blipFill>
+                    <a:blip r:embed="rId9">
+                      <a:extLst>
+                        <a:ext uri="{28A0092B-C50C-407E-A947-70E740481C1C}">
+                          <a14:useLocalDpi xmlns:a14="http://schemas.microsoft.com/office/drawing/2010/main" val="0"/>
+                        </a:ext>
+                      </a:extLst>
+                    </a:blip>
+                    <a:srcRect/>
+                    <a:stretch>
+                      <a:fillRect/>
+                    </a:stretch>
+                  </pic:blipFill>
+                  <pic:spPr bwMode="auto">
+                    <a:xfrm>
+                      <a:off x="0" y="0"/>
+                      <a:ext cx="4286250" cy="3810000"/>
+                    </a:xfrm>
+                    <a:prstGeom prst="rect">
+                      <a:avLst/>
+                    </a:prstGeom>
+                    <a:noFill/>
+                    <a:ln>
+                      <a:noFill/>
+                    </a:ln>
+                  </pic:spPr>
+                </pic:pic>
+              </a:graphicData>
+            </a:graphic>
+          </wp:inline>
+        </w:drawing>
+      </w:r>
+    </w:p>
+    <w:p/>
+    <w:p>
+      <w:pPr>
+        <w:pStyle w:val="Paragraphedeliste"/>
+        <w:numPr>
+          <w:ilvl w:val="0"/>
+          <w:numId w:val="1"/>
+        </w:numPr>
+        <w:rPr>
+          <w:rFonts w:ascii="Calibri" w:hAnsi="Calibri" w:cs="Calibri"/>
+        </w:rPr>
+      </w:pPr>
+      <w:r>
+        <w:rPr>
+          <w:rFonts w:ascii="Calibri" w:hAnsi="Calibri" w:cs="Calibri"/>
+        </w:rPr>
+        <w:t>Email de l’utilisateur</w:t>
+      </w:r>
+    </w:p>
+    <w:p>
+      <w:pPr>
+        <w:pStyle w:val="Paragraphedeliste"/>
+        <w:numPr>
+          <w:ilvl w:val="0"/>
+          <w:numId w:val="1"/>
+        </w:numPr>
+        <w:rPr>
+          <w:rFonts w:ascii="Calibri" w:hAnsi="Calibri" w:cs="Calibri"/>
+        </w:rPr>
+      </w:pPr>
+      <w:r>
+        <w:rPr>
+          <w:rFonts w:ascii="Calibri" w:hAnsi="Calibri" w:cs="Calibri"/>
+        </w:rPr>
+        <w:t>Mot de passe de l’utilisateur</w:t>
+      </w:r>
+    </w:p>
+    <w:p>
+      <w:pPr>
+        <w:pStyle w:val="Paragraphedeliste"/>
+        <w:numPr>
+          <w:ilvl w:val="0"/>
+          <w:numId w:val="1"/>
+        </w:numPr>
+        <w:rPr>
+          <w:rFonts w:ascii="Calibri" w:hAnsi="Calibri" w:cs="Calibri"/>
+        </w:rPr>
+      </w:pPr>
+      <w:r>
+        <w:rPr>
+          <w:rFonts w:ascii="Calibri" w:hAnsi="Calibri" w:cs="Calibri"/>
+        </w:rPr>
+        <w:t>Bouton de connexion</w:t>
+      </w:r>
+    </w:p>
+    <w:p>
+      <w:pPr>
+        <w:pStyle w:val="Paragraphedeliste"/>
+        <w:numPr>
+          <w:ilvl w:val="0"/>
+          <w:numId w:val="1"/>
+        </w:numPr>
+        <w:rPr>
+          <w:rFonts w:ascii="Calibri" w:hAnsi="Calibri" w:cs="Calibri"/>
+        </w:rPr>
+      </w:pPr>
+      <w:r>
+        <w:rPr>
+          <w:rFonts w:ascii="Calibri" w:hAnsi="Calibri" w:cs="Calibri"/>
+        </w:rPr>
+        <w:t>Lien qui nous redirige si on ne connait plus son mot de passe</w:t>
+      </w:r>
+      <w:bookmarkStart w:id="11" w:name="_Toc40624416"/>
+    </w:p>
+    <w:p>
+      <w:pPr>
+        <w:pStyle w:val="Titre2"/>
+      </w:pPr>
+      <w:r>
+        <w:t>Implémentation</w:t>
       </w:r>
       <w:bookmarkEnd w:id="11"/>
     </w:p>
     <w:p>
       <w:pPr>
         <w:pStyle w:val="Titre3"/>
-      </w:pPr>
-      <w:bookmarkStart w:id="12" w:name="_Toc40378581"/>
+        <w:rPr>
+          <w:sz w:val="24"/>
+          <w:szCs w:val="24"/>
+        </w:rPr>
+      </w:pPr>
+      <w:bookmarkStart w:id="12" w:name="_Toc40624417"/>
+      <w:r>
+        <w:rPr>
+          <w:sz w:val="24"/>
+          <w:szCs w:val="24"/>
+        </w:rPr>
+        <w:t>Base de données</w:t>
+      </w:r>
+      <w:bookmarkEnd w:id="12"/>
+    </w:p>
+    <w:p>
+      <w:pPr>
+        <w:pStyle w:val="Titre3"/>
+      </w:pPr>
+      <w:bookmarkStart w:id="13" w:name="_Toc40624418"/>
+      <w:bookmarkStart w:id="14" w:name="_GoBack"/>
       <w:r>
         <w:t xml:space="preserve">Structure </w:t>
       </w:r>
       <w:r>
         <w:t>du projet</w:t>
       </w:r>
-      <w:bookmarkEnd w:id="12"/>
+      <w:bookmarkEnd w:id="13"/>
+    </w:p>
+    <w:p>
+      <w:pPr>
+        <w:pStyle w:val="Titre3"/>
+      </w:pPr>
+      <w:bookmarkStart w:id="15" w:name="_Toc40624419"/>
+      <w:bookmarkEnd w:id="14"/>
+      <w:r>
+        <w:t>Classes (PHP)</w:t>
+      </w:r>
+      <w:bookmarkEnd w:id="15"/>
+    </w:p>
+    <w:p>
+      <w:pPr>
+        <w:pStyle w:val="Titre4"/>
+      </w:pPr>
+      <w:r>
+        <w:t xml:space="preserve">Classe </w:t>
+      </w:r>
+      <w:r>
+        <w:t>t</w:t>
+      </w:r>
+      <w:r>
+        <w:t>User</w:t>
+      </w:r>
+    </w:p>
+    <w:p>
+      <w:pPr>
+        <w:rPr>
+          <w:rFonts w:ascii="Calibri" w:hAnsi="Calibri" w:cs="Calibri"/>
+        </w:rPr>
+      </w:pPr>
+      <w:r>
+        <w:rPr>
+          <w:rFonts w:ascii="Calibri" w:hAnsi="Calibri" w:cs="Calibri"/>
+        </w:rPr>
+        <w:t>Cette classe contient toutes les informations des différents utilisateurs.</w:t>
+      </w:r>
+    </w:p>
+    <w:tbl>
+      <w:tblPr>
+        <w:tblStyle w:val="TableauListe7Couleur"/>
+        <w:tblW w:w="9346" w:type="dxa"/>
+        <w:tblLook w:val="0420" w:firstRow="1" w:lastRow="0" w:firstColumn="0" w:lastColumn="0" w:noHBand="0" w:noVBand="1"/>
+      </w:tblPr>
+      <w:tblGrid>
+        <w:gridCol w:w="2540"/>
+        <w:gridCol w:w="3404"/>
+        <w:gridCol w:w="3402"/>
+      </w:tblGrid>
+      <w:tr>
+        <w:trPr>
+          <w:cnfStyle w:val="100000000000" w:firstRow="1" w:lastRow="0" w:firstColumn="0" w:lastColumn="0" w:oddVBand="0" w:evenVBand="0" w:oddHBand="0" w:evenHBand="0" w:firstRowFirstColumn="0" w:firstRowLastColumn="0" w:lastRowFirstColumn="0" w:lastRowLastColumn="0"/>
+        </w:trPr>
+        <w:tc>
+          <w:tcPr>
+            <w:tcW w:w="0" w:type="auto"/>
+            <w:tcBorders>
+              <w:top w:val="single" w:sz="12" w:space="0" w:color="auto"/>
+              <w:left w:val="single" w:sz="12" w:space="0" w:color="auto"/>
+            </w:tcBorders>
+          </w:tcPr>
+          <w:p>
+            <w:r>
+              <w:rPr>
+                <w:lang w:val="fr-FR"/>
+              </w:rPr>
+              <w:t>Variables</w:t>
+            </w:r>
+          </w:p>
+        </w:tc>
+        <w:tc>
+          <w:tcPr>
+            <w:tcW w:w="3404" w:type="dxa"/>
+            <w:tcBorders>
+              <w:top w:val="single" w:sz="12" w:space="0" w:color="auto"/>
+            </w:tcBorders>
+          </w:tcPr>
+          <w:p>
+            <w:r>
+              <w:rPr>
+                <w:lang w:val="fr-FR"/>
+              </w:rPr>
+              <w:t>Description</w:t>
+            </w:r>
+          </w:p>
+        </w:tc>
+        <w:tc>
+          <w:tcPr>
+            <w:tcW w:w="3402" w:type="dxa"/>
+            <w:tcBorders>
+              <w:top w:val="single" w:sz="12" w:space="0" w:color="auto"/>
+              <w:right w:val="single" w:sz="12" w:space="0" w:color="auto"/>
+            </w:tcBorders>
+          </w:tcPr>
+          <w:p>
+            <w:pPr>
+              <w:rPr>
+                <w:lang w:val="fr-FR"/>
+              </w:rPr>
+            </w:pPr>
+            <w:r>
+              <w:rPr>
+                <w:lang w:val="fr-FR"/>
+              </w:rPr>
+              <w:t>Type</w:t>
+            </w:r>
+          </w:p>
+        </w:tc>
+      </w:tr>
+      <w:tr>
+        <w:trPr>
+          <w:cnfStyle w:val="000000100000" w:firstRow="0" w:lastRow="0" w:firstColumn="0" w:lastColumn="0" w:oddVBand="0" w:evenVBand="0" w:oddHBand="1" w:evenHBand="0" w:firstRowFirstColumn="0" w:firstRowLastColumn="0" w:lastRowFirstColumn="0" w:lastRowLastColumn="0"/>
+        </w:trPr>
+        <w:tc>
+          <w:tcPr>
+            <w:tcW w:w="0" w:type="auto"/>
+            <w:tcBorders>
+              <w:left w:val="single" w:sz="12" w:space="0" w:color="auto"/>
+            </w:tcBorders>
+          </w:tcPr>
+          <w:p>
+            <w:r>
+              <w:t>nickname</w:t>
+            </w:r>
+          </w:p>
+        </w:tc>
+        <w:tc>
+          <w:tcPr>
+            <w:tcW w:w="3404" w:type="dxa"/>
+          </w:tcPr>
+          <w:p>
+            <w:r>
+              <w:t>Le pseudo de l’utilisateur</w:t>
+            </w:r>
+          </w:p>
+        </w:tc>
+        <w:tc>
+          <w:tcPr>
+            <w:tcW w:w="3402" w:type="dxa"/>
+            <w:tcBorders>
+              <w:right w:val="single" w:sz="12" w:space="0" w:color="auto"/>
+            </w:tcBorders>
+          </w:tcPr>
+          <w:p>
+            <w:pPr>
+              <w:rPr>
+                <w:lang w:val="fr-FR"/>
+              </w:rPr>
+            </w:pPr>
+            <w:r>
+              <w:rPr>
+                <w:lang w:val="fr-FR"/>
+              </w:rPr>
+              <w:t>STRING</w:t>
+            </w:r>
+          </w:p>
+        </w:tc>
+      </w:tr>
+      <w:tr>
+        <w:tc>
+          <w:tcPr>
+            <w:tcW w:w="0" w:type="auto"/>
+            <w:tcBorders>
+              <w:left w:val="single" w:sz="12" w:space="0" w:color="auto"/>
+            </w:tcBorders>
+          </w:tcPr>
+          <w:p>
+            <w:proofErr w:type="gramStart"/>
+            <w:r>
+              <w:rPr>
+                <w:lang w:val="fr-FR"/>
+              </w:rPr>
+              <w:t>email</w:t>
+            </w:r>
+            <w:proofErr w:type="gramEnd"/>
+          </w:p>
+        </w:tc>
+        <w:tc>
+          <w:tcPr>
+            <w:tcW w:w="3404" w:type="dxa"/>
+          </w:tcPr>
+          <w:p>
+            <w:r>
+              <w:t>L’email de l’utilisateur</w:t>
+            </w:r>
+          </w:p>
+        </w:tc>
+        <w:tc>
+          <w:tcPr>
+            <w:tcW w:w="3402" w:type="dxa"/>
+            <w:tcBorders>
+              <w:right w:val="single" w:sz="12" w:space="0" w:color="auto"/>
+            </w:tcBorders>
+          </w:tcPr>
+          <w:p>
+            <w:pPr>
+              <w:rPr>
+                <w:lang w:val="fr-FR"/>
+              </w:rPr>
+            </w:pPr>
+            <w:r>
+              <w:rPr>
+                <w:lang w:val="fr-FR"/>
+              </w:rPr>
+              <w:t>STRING</w:t>
+            </w:r>
+          </w:p>
+        </w:tc>
+      </w:tr>
+      <w:tr>
+        <w:trPr>
+          <w:cnfStyle w:val="000000100000" w:firstRow="0" w:lastRow="0" w:firstColumn="0" w:lastColumn="0" w:oddVBand="0" w:evenVBand="0" w:oddHBand="1" w:evenHBand="0" w:firstRowFirstColumn="0" w:firstRowLastColumn="0" w:lastRowFirstColumn="0" w:lastRowLastColumn="0"/>
+        </w:trPr>
+        <w:tc>
+          <w:tcPr>
+            <w:tcW w:w="0" w:type="auto"/>
+            <w:tcBorders>
+              <w:left w:val="single" w:sz="12" w:space="0" w:color="auto"/>
+            </w:tcBorders>
+          </w:tcPr>
+          <w:p>
+            <w:proofErr w:type="gramStart"/>
+            <w:r>
+              <w:lastRenderedPageBreak/>
+              <w:t>country</w:t>
+            </w:r>
+            <w:proofErr w:type="gramEnd"/>
+          </w:p>
+        </w:tc>
+        <w:tc>
+          <w:tcPr>
+            <w:tcW w:w="3404" w:type="dxa"/>
+          </w:tcPr>
+          <w:p>
+            <w:r>
+              <w:t>Le code du pays de résidence de l’utilisateur</w:t>
+            </w:r>
+          </w:p>
+        </w:tc>
+        <w:tc>
+          <w:tcPr>
+            <w:tcW w:w="3402" w:type="dxa"/>
+            <w:tcBorders>
+              <w:right w:val="single" w:sz="12" w:space="0" w:color="auto"/>
+            </w:tcBorders>
+          </w:tcPr>
+          <w:p>
+            <w:pPr>
+              <w:rPr>
+                <w:lang w:val="fr-FR"/>
+              </w:rPr>
+            </w:pPr>
+            <w:r>
+              <w:rPr>
+                <w:lang w:val="fr-FR"/>
+              </w:rPr>
+              <w:t>STRING</w:t>
+            </w:r>
+          </w:p>
+        </w:tc>
+      </w:tr>
+      <w:tr>
+        <w:tc>
+          <w:tcPr>
+            <w:tcW w:w="0" w:type="auto"/>
+            <w:tcBorders>
+              <w:left w:val="single" w:sz="12" w:space="0" w:color="auto"/>
+            </w:tcBorders>
+          </w:tcPr>
+          <w:p>
+            <w:proofErr w:type="gramStart"/>
+            <w:r>
+              <w:rPr>
+                <w:lang w:val="fr-FR"/>
+              </w:rPr>
+              <w:t>birthday</w:t>
+            </w:r>
+            <w:proofErr w:type="gramEnd"/>
+          </w:p>
+        </w:tc>
+        <w:tc>
+          <w:tcPr>
+            <w:tcW w:w="3404" w:type="dxa"/>
+          </w:tcPr>
+          <w:p>
+            <w:r>
+              <w:t>La date d’anniversaire de l’utilisateur</w:t>
+            </w:r>
+          </w:p>
+        </w:tc>
+        <w:tc>
+          <w:tcPr>
+            <w:tcW w:w="3402" w:type="dxa"/>
+            <w:tcBorders>
+              <w:right w:val="single" w:sz="12" w:space="0" w:color="auto"/>
+            </w:tcBorders>
+          </w:tcPr>
+          <w:p>
+            <w:pPr>
+              <w:rPr>
+                <w:lang w:val="fr-FR"/>
+              </w:rPr>
+            </w:pPr>
+            <w:r>
+              <w:rPr>
+                <w:lang w:val="fr-FR"/>
+              </w:rPr>
+              <w:t>TIMESTAMP</w:t>
+            </w:r>
+          </w:p>
+        </w:tc>
+      </w:tr>
+      <w:tr>
+        <w:trPr>
+          <w:cnfStyle w:val="000000100000" w:firstRow="0" w:lastRow="0" w:firstColumn="0" w:lastColumn="0" w:oddVBand="0" w:evenVBand="0" w:oddHBand="1" w:evenHBand="0" w:firstRowFirstColumn="0" w:firstRowLastColumn="0" w:lastRowFirstColumn="0" w:lastRowLastColumn="0"/>
+        </w:trPr>
+        <w:tc>
+          <w:tcPr>
+            <w:tcW w:w="0" w:type="auto"/>
+            <w:tcBorders>
+              <w:left w:val="single" w:sz="12" w:space="0" w:color="auto"/>
+            </w:tcBorders>
+          </w:tcPr>
+          <w:p>
+            <w:pPr>
+              <w:rPr>
+                <w:lang w:val="fr-FR"/>
+              </w:rPr>
+            </w:pPr>
+            <w:proofErr w:type="gramStart"/>
+            <w:r>
+              <w:rPr>
+                <w:lang w:val="fr-FR"/>
+              </w:rPr>
+              <w:t>role</w:t>
+            </w:r>
+            <w:proofErr w:type="gramEnd"/>
+          </w:p>
+        </w:tc>
+        <w:tc>
+          <w:tcPr>
+            <w:tcW w:w="3404" w:type="dxa"/>
+          </w:tcPr>
+          <w:p>
+            <w:pPr>
+              <w:rPr>
+                <w:lang w:val="fr-FR"/>
+              </w:rPr>
+            </w:pPr>
+            <w:r>
+              <w:rPr>
+                <w:lang w:val="fr-FR"/>
+              </w:rPr>
+              <w:t>Le code du rôle de l’utilisateur</w:t>
+            </w:r>
+          </w:p>
+        </w:tc>
+        <w:tc>
+          <w:tcPr>
+            <w:tcW w:w="3402" w:type="dxa"/>
+            <w:tcBorders>
+              <w:right w:val="single" w:sz="12" w:space="0" w:color="auto"/>
+            </w:tcBorders>
+          </w:tcPr>
+          <w:p>
+            <w:pPr>
+              <w:rPr>
+                <w:lang w:val="fr-FR"/>
+              </w:rPr>
+            </w:pPr>
+            <w:r>
+              <w:rPr>
+                <w:lang w:val="fr-FR"/>
+              </w:rPr>
+              <w:t>INT</w:t>
+            </w:r>
+          </w:p>
+        </w:tc>
+      </w:tr>
+      <w:tr>
+        <w:tc>
+          <w:tcPr>
+            <w:tcW w:w="0" w:type="auto"/>
+            <w:tcBorders>
+              <w:left w:val="single" w:sz="12" w:space="0" w:color="auto"/>
+            </w:tcBorders>
+          </w:tcPr>
+          <w:p>
+            <w:proofErr w:type="gramStart"/>
+            <w:r>
+              <w:t>state</w:t>
+            </w:r>
+            <w:proofErr w:type="gramEnd"/>
+          </w:p>
+        </w:tc>
+        <w:tc>
+          <w:tcPr>
+            <w:tcW w:w="3404" w:type="dxa"/>
+          </w:tcPr>
+          <w:p>
+            <w:r>
+              <w:t>L’état du compte de l’utilisateur</w:t>
+            </w:r>
+          </w:p>
+        </w:tc>
+        <w:tc>
+          <w:tcPr>
+            <w:tcW w:w="3402" w:type="dxa"/>
+            <w:tcBorders>
+              <w:right w:val="single" w:sz="12" w:space="0" w:color="auto"/>
+            </w:tcBorders>
+          </w:tcPr>
+          <w:p>
+            <w:pPr>
+              <w:rPr>
+                <w:lang w:val="fr-FR"/>
+              </w:rPr>
+            </w:pPr>
+            <w:r>
+              <w:rPr>
+                <w:lang w:val="fr-FR"/>
+              </w:rPr>
+              <w:t>INT</w:t>
+            </w:r>
+          </w:p>
+        </w:tc>
+      </w:tr>
+      <w:tr>
+        <w:trPr>
+          <w:cnfStyle w:val="000000100000" w:firstRow="0" w:lastRow="0" w:firstColumn="0" w:lastColumn="0" w:oddVBand="0" w:evenVBand="0" w:oddHBand="1" w:evenHBand="0" w:firstRowFirstColumn="0" w:firstRowLastColumn="0" w:lastRowFirstColumn="0" w:lastRowLastColumn="0"/>
+        </w:trPr>
+        <w:tc>
+          <w:tcPr>
+            <w:tcW w:w="0" w:type="auto"/>
+            <w:tcBorders>
+              <w:left w:val="single" w:sz="12" w:space="0" w:color="auto"/>
+              <w:bottom w:val="single" w:sz="12" w:space="0" w:color="auto"/>
+            </w:tcBorders>
+          </w:tcPr>
+          <w:p>
+            <w:proofErr w:type="gramStart"/>
+            <w:r>
+              <w:rPr>
+                <w:lang w:val="fr-FR"/>
+              </w:rPr>
+              <w:t>activation</w:t>
+            </w:r>
+            <w:proofErr w:type="gramEnd"/>
+          </w:p>
+        </w:tc>
+        <w:tc>
+          <w:tcPr>
+            <w:tcW w:w="3404" w:type="dxa"/>
+            <w:tcBorders>
+              <w:bottom w:val="single" w:sz="12" w:space="0" w:color="auto"/>
+            </w:tcBorders>
+          </w:tcPr>
+          <w:p>
+            <w:r>
+              <w:t>Le code qui détermine si le compte est activé</w:t>
+            </w:r>
+          </w:p>
+        </w:tc>
+        <w:tc>
+          <w:tcPr>
+            <w:tcW w:w="3402" w:type="dxa"/>
+            <w:tcBorders>
+              <w:bottom w:val="single" w:sz="12" w:space="0" w:color="auto"/>
+              <w:right w:val="single" w:sz="12" w:space="0" w:color="auto"/>
+            </w:tcBorders>
+          </w:tcPr>
+          <w:p>
+            <w:pPr>
+              <w:rPr>
+                <w:lang w:val="fr-FR"/>
+              </w:rPr>
+            </w:pPr>
+            <w:r>
+              <w:rPr>
+                <w:lang w:val="fr-FR"/>
+              </w:rPr>
+              <w:t>INT</w:t>
+            </w:r>
+          </w:p>
+        </w:tc>
+      </w:tr>
+    </w:tbl>
+    <w:p>
+      <w:pPr>
+        <w:rPr>
+          <w:rFonts w:ascii="Calibri" w:hAnsi="Calibri" w:cs="Calibri"/>
+        </w:rPr>
+      </w:pPr>
+    </w:p>
+    <w:p>
+      <w:pPr>
+        <w:pStyle w:val="Titre3"/>
+      </w:pPr>
+      <w:r>
+        <w:t>Manager (PHP)</w:t>
+      </w:r>
+    </w:p>
+    <w:p>
+      <w:pPr>
+        <w:pStyle w:val="Titre4"/>
+        <w:numPr>
+          <w:ilvl w:val="0"/>
+          <w:numId w:val="0"/>
+        </w:numPr>
+      </w:pPr>
+      <w:r>
+        <w:t>UserManager</w:t>
+      </w:r>
+    </w:p>
+    <w:p>
+      <w:pPr>
+        <w:rPr>
+          <w:rFonts w:ascii="Calibri" w:hAnsi="Calibri" w:cs="Calibri"/>
+        </w:rPr>
+      </w:pPr>
+      <w:r>
+        <w:rPr>
+          <w:rFonts w:ascii="Calibri" w:hAnsi="Calibri" w:cs="Calibri"/>
+        </w:rPr>
+        <w:t>Ce manager contient toutes les fonctions traitant et/ou récupérant des données en relation avec un utilisateur</w:t>
+      </w:r>
+      <w:r>
+        <w:rPr>
+          <w:rFonts w:ascii="Calibri" w:hAnsi="Calibri" w:cs="Calibri"/>
+        </w:rPr>
+        <w:t>.</w:t>
+      </w:r>
+    </w:p>
+    <w:p>
+      <w:pPr>
+        <w:pStyle w:val="Titre5"/>
+      </w:pPr>
+      <w:proofErr w:type="gramStart"/>
+      <w:r>
+        <w:t>connectUser</w:t>
+      </w:r>
+      <w:proofErr w:type="gramEnd"/>
+    </w:p>
+    <w:p>
+      <w:pPr>
+        <w:rPr>
+          <w:rFonts w:ascii="Calibri" w:hAnsi="Calibri" w:cs="Calibri"/>
+        </w:rPr>
+      </w:pPr>
+      <w:r>
+        <w:rPr>
+          <w:rFonts w:ascii="Calibri" w:hAnsi="Calibri" w:cs="Calibri"/>
+        </w:rPr>
+        <w:t xml:space="preserve">Fonction qui permet de connecter l’utilisateur. </w:t>
+      </w:r>
+    </w:p>
+    <w:tbl>
+      <w:tblPr>
+        <w:tblStyle w:val="TableauListe7Couleur"/>
+        <w:tblW w:w="9346" w:type="dxa"/>
+        <w:tblLook w:val="0420" w:firstRow="1" w:lastRow="0" w:firstColumn="0" w:lastColumn="0" w:noHBand="0" w:noVBand="1"/>
+      </w:tblPr>
+      <w:tblGrid>
+        <w:gridCol w:w="2540"/>
+        <w:gridCol w:w="3404"/>
+        <w:gridCol w:w="3402"/>
+      </w:tblGrid>
+      <w:tr>
+        <w:trPr>
+          <w:cnfStyle w:val="100000000000" w:firstRow="1" w:lastRow="0" w:firstColumn="0" w:lastColumn="0" w:oddVBand="0" w:evenVBand="0" w:oddHBand="0" w:evenHBand="0" w:firstRowFirstColumn="0" w:firstRowLastColumn="0" w:lastRowFirstColumn="0" w:lastRowLastColumn="0"/>
+        </w:trPr>
+        <w:tc>
+          <w:tcPr>
+            <w:tcW w:w="0" w:type="auto"/>
+            <w:tcBorders>
+              <w:top w:val="single" w:sz="12" w:space="0" w:color="auto"/>
+              <w:left w:val="single" w:sz="12" w:space="0" w:color="auto"/>
+            </w:tcBorders>
+          </w:tcPr>
+          <w:p>
+            <w:r>
+              <w:t>Paramètre(s)</w:t>
+            </w:r>
+          </w:p>
+        </w:tc>
+        <w:tc>
+          <w:tcPr>
+            <w:tcW w:w="3404" w:type="dxa"/>
+            <w:tcBorders>
+              <w:top w:val="single" w:sz="12" w:space="0" w:color="auto"/>
+            </w:tcBorders>
+          </w:tcPr>
+          <w:p>
+            <w:r>
+              <w:rPr>
+                <w:lang w:val="fr-FR"/>
+              </w:rPr>
+              <w:t>Type</w:t>
+            </w:r>
+          </w:p>
+        </w:tc>
+        <w:tc>
+          <w:tcPr>
+            <w:tcW w:w="3402" w:type="dxa"/>
+            <w:tcBorders>
+              <w:top w:val="single" w:sz="12" w:space="0" w:color="auto"/>
+              <w:right w:val="single" w:sz="12" w:space="0" w:color="auto"/>
+            </w:tcBorders>
+          </w:tcPr>
+          <w:p>
+            <w:pPr>
+              <w:rPr>
+                <w:lang w:val="fr-FR"/>
+              </w:rPr>
+            </w:pPr>
+            <w:r>
+              <w:rPr>
+                <w:lang w:val="fr-FR"/>
+              </w:rPr>
+              <w:t>Valeur retournée</w:t>
+            </w:r>
+          </w:p>
+        </w:tc>
+      </w:tr>
+      <w:tr>
+        <w:trPr>
+          <w:cnfStyle w:val="000000100000" w:firstRow="0" w:lastRow="0" w:firstColumn="0" w:lastColumn="0" w:oddVBand="0" w:evenVBand="0" w:oddHBand="1" w:evenHBand="0" w:firstRowFirstColumn="0" w:firstRowLastColumn="0" w:lastRowFirstColumn="0" w:lastRowLastColumn="0"/>
+        </w:trPr>
+        <w:tc>
+          <w:tcPr>
+            <w:tcW w:w="0" w:type="auto"/>
+            <w:tcBorders>
+              <w:left w:val="single" w:sz="12" w:space="0" w:color="auto"/>
+            </w:tcBorders>
+          </w:tcPr>
+          <w:p>
+            <w:proofErr w:type="gramStart"/>
+            <w:r>
+              <w:t>email</w:t>
+            </w:r>
+            <w:proofErr w:type="gramEnd"/>
+          </w:p>
+        </w:tc>
+        <w:tc>
+          <w:tcPr>
+            <w:tcW w:w="3404" w:type="dxa"/>
+          </w:tcPr>
+          <w:p>
+            <w:r>
+              <w:t>STRING</w:t>
+            </w:r>
+          </w:p>
+        </w:tc>
+        <w:tc>
+          <w:tcPr>
+            <w:tcW w:w="3402" w:type="dxa"/>
+            <w:tcBorders>
+              <w:right w:val="single" w:sz="12" w:space="0" w:color="auto"/>
+            </w:tcBorders>
+          </w:tcPr>
+          <w:p>
+            <w:pPr>
+              <w:rPr>
+                <w:lang w:val="fr-FR"/>
+              </w:rPr>
+            </w:pPr>
+          </w:p>
+        </w:tc>
+      </w:tr>
+      <w:tr>
+        <w:tc>
+          <w:tcPr>
+            <w:tcW w:w="0" w:type="auto"/>
+            <w:tcBorders>
+              <w:left w:val="single" w:sz="12" w:space="0" w:color="auto"/>
+              <w:bottom w:val="single" w:sz="12" w:space="0" w:color="auto"/>
+            </w:tcBorders>
+          </w:tcPr>
+          <w:p>
+            <w:proofErr w:type="gramStart"/>
+            <w:r>
+              <w:t>password</w:t>
+            </w:r>
+            <w:proofErr w:type="gramEnd"/>
+          </w:p>
+        </w:tc>
+        <w:tc>
+          <w:tcPr>
+            <w:tcW w:w="3404" w:type="dxa"/>
+            <w:tcBorders>
+              <w:bottom w:val="single" w:sz="12" w:space="0" w:color="auto"/>
+            </w:tcBorders>
+          </w:tcPr>
+          <w:p>
+            <w:r>
+              <w:t>STRING</w:t>
+            </w:r>
+          </w:p>
+        </w:tc>
+        <w:tc>
+          <w:tcPr>
+            <w:tcW w:w="3402" w:type="dxa"/>
+            <w:tcBorders>
+              <w:bottom w:val="single" w:sz="12" w:space="0" w:color="auto"/>
+              <w:right w:val="single" w:sz="12" w:space="0" w:color="auto"/>
+            </w:tcBorders>
+          </w:tcPr>
+          <w:p>
+            <w:pPr>
+              <w:rPr>
+                <w:lang w:val="fr-FR"/>
+              </w:rPr>
+            </w:pPr>
+            <w:r>
+              <w:rPr>
+                <w:lang w:val="fr-FR"/>
+              </w:rPr>
+              <w:t>True si OK, False si un champ est incorrect</w:t>
+            </w:r>
+          </w:p>
+        </w:tc>
+      </w:tr>
+    </w:tbl>
+    <w:p>
+      <w:pPr>
+        <w:pStyle w:val="Paragraphedeliste"/>
+        <w:rPr>
+          <w:rFonts w:ascii="Calibri" w:hAnsi="Calibri" w:cs="Calibri"/>
+        </w:rPr>
+      </w:pPr>
     </w:p>
     <w:p/>
     <w:p>
       <w:pPr>
         <w:pStyle w:val="Titre2"/>
       </w:pPr>
-      <w:bookmarkStart w:id="13" w:name="_Toc40378582"/>
+      <w:bookmarkStart w:id="16" w:name="_Toc40624420"/>
       <w:r>
         <w:t>Librairies et outils externes</w:t>
       </w:r>
-      <w:bookmarkEnd w:id="13"/>
+      <w:bookmarkEnd w:id="16"/>
       <w:r>
         <w:t xml:space="preserve"> </w:t>
       </w:r>
@@ -2183,38 +3899,37 @@
       <w:pPr>
         <w:pStyle w:val="Titre2"/>
       </w:pPr>
-      <w:bookmarkStart w:id="14" w:name="_Toc40378583"/>
+      <w:bookmarkStart w:id="17" w:name="_Toc40624421"/>
       <w:r>
         <w:t>Fonctionnalités principales</w:t>
       </w:r>
-      <w:bookmarkEnd w:id="14"/>
+      <w:bookmarkEnd w:id="17"/>
     </w:p>
     <w:p/>
     <w:p>
       <w:pPr>
         <w:pStyle w:val="Titre2"/>
       </w:pPr>
-      <w:bookmarkStart w:id="15" w:name="_Toc40378584"/>
+      <w:bookmarkStart w:id="18" w:name="_Toc40624422"/>
       <w:r>
-        <w:lastRenderedPageBreak/>
         <w:t>Tests</w:t>
       </w:r>
-      <w:bookmarkEnd w:id="15"/>
+      <w:bookmarkEnd w:id="18"/>
     </w:p>
     <w:p>
       <w:pPr>
         <w:pStyle w:val="Titre2"/>
       </w:pPr>
-      <w:bookmarkStart w:id="16" w:name="_Toc40378585"/>
+      <w:bookmarkStart w:id="19" w:name="_Toc40624423"/>
       <w:r>
         <w:t>Conclusion</w:t>
       </w:r>
-      <w:bookmarkEnd w:id="16"/>
+      <w:bookmarkEnd w:id="19"/>
     </w:p>
     <w:p/>
     <w:p/>
     <w:sectPr>
-      <w:headerReference w:type="default" r:id="rId7"/>
+      <w:headerReference w:type="default" r:id="rId10"/>
       <w:pgSz w:w="11906" w:h="16838"/>
       <w:pgMar w:top="1417" w:right="1417" w:bottom="1417" w:left="1417" w:header="708" w:footer="708" w:gutter="0"/>
       <w:cols w:space="708"/>
@@ -2300,6 +4015,742 @@
     </w:r>
   </w:p>
 </w:hdr>
+</file>
+
+<file path=word/numbering.xml><?xml version="1.0" encoding="utf-8"?>
+<w:numbering xmlns:wpc="http://schemas.microsoft.com/office/word/2010/wordprocessingCanvas" xmlns:cx="http://schemas.microsoft.com/office/drawing/2014/chartex" xmlns:cx1="http://schemas.microsoft.com/office/drawing/2015/9/8/chartex" xmlns:cx2="http://schemas.microsoft.com/office/drawing/2015/10/21/chartex" xmlns:cx3="http://schemas.microsoft.com/office/drawing/2016/5/9/chartex" xmlns:cx4="http://schemas.microsoft.com/office/drawing/2016/5/10/chartex" xmlns:cx5="http://schemas.microsoft.com/office/drawing/2016/5/11/chartex" xmlns:cx6="http://schemas.microsoft.com/office/drawing/2016/5/12/chartex" xmlns:cx7="http://schemas.microsoft.com/office/drawing/2016/5/13/chartex" xmlns:cx8="http://schemas.microsoft.com/office/drawing/2016/5/14/chartex" xmlns:mc="http://schemas.openxmlformats.org/markup-compatibility/2006" xmlns:aink="http://schemas.microsoft.com/office/drawing/2016/ink" xmlns:am3d="http://schemas.microsoft.com/office/drawing/2017/model3d" xmlns:o="urn:schemas-microsoft-com:office:office" xmlns:r="http://schemas.openxmlformats.org/officeDocument/2006/relationships" xmlns:m="http://schemas.openxmlformats.org/officeDocument/2006/math" xmlns:v="urn:schemas-microsoft-com:vml" xmlns:wp14="http://schemas.microsoft.com/office/word/2010/wordprocessingDrawing" xmlns:wp="http://schemas.openxmlformats.org/drawingml/2006/wordprocessingDrawing" xmlns:w10="urn:schemas-microsoft-com:office:word" xmlns:w="http://schemas.openxmlformats.org/wordprocessingml/2006/main" xmlns:w14="http://schemas.microsoft.com/office/word/2010/wordml" xmlns:w15="http://schemas.microsoft.com/office/word/2012/wordml" xmlns:w16cid="http://schemas.microsoft.com/office/word/2016/wordml/cid" xmlns:w16se="http://schemas.microsoft.com/office/word/2015/wordml/symex" xmlns:wpg="http://schemas.microsoft.com/office/word/2010/wordprocessingGroup" xmlns:wpi="http://schemas.microsoft.com/office/word/2010/wordprocessingInk" xmlns:wne="http://schemas.microsoft.com/office/word/2006/wordml" xmlns:wps="http://schemas.microsoft.com/office/word/2010/wordprocessingShape" mc:Ignorable="w14 w15 w16se w16cid wp14">
+  <w:abstractNum w:abstractNumId="0" w15:restartNumberingAfterBreak="0">
+    <w:nsid w:val="09E40FB2"/>
+    <w:multiLevelType w:val="hybridMultilevel"/>
+    <w:tmpl w:val="828CB130"/>
+    <w:lvl w:ilvl="0" w:tplc="100C0001">
+      <w:start w:val="1"/>
+      <w:numFmt w:val="bullet"/>
+      <w:lvlText w:val=""/>
+      <w:lvlJc w:val="left"/>
+      <w:pPr>
+        <w:ind w:left="720" w:hanging="360"/>
+      </w:pPr>
+      <w:rPr>
+        <w:rFonts w:ascii="Symbol" w:hAnsi="Symbol" w:hint="default"/>
+      </w:rPr>
+    </w:lvl>
+    <w:lvl w:ilvl="1" w:tplc="100C0003" w:tentative="1">
+      <w:start w:val="1"/>
+      <w:numFmt w:val="bullet"/>
+      <w:lvlText w:val="o"/>
+      <w:lvlJc w:val="left"/>
+      <w:pPr>
+        <w:ind w:left="1440" w:hanging="360"/>
+      </w:pPr>
+      <w:rPr>
+        <w:rFonts w:ascii="Courier New" w:hAnsi="Courier New" w:cs="Courier New" w:hint="default"/>
+      </w:rPr>
+    </w:lvl>
+    <w:lvl w:ilvl="2" w:tplc="100C0005" w:tentative="1">
+      <w:start w:val="1"/>
+      <w:numFmt w:val="bullet"/>
+      <w:lvlText w:val=""/>
+      <w:lvlJc w:val="left"/>
+      <w:pPr>
+        <w:ind w:left="2160" w:hanging="360"/>
+      </w:pPr>
+      <w:rPr>
+        <w:rFonts w:ascii="Wingdings" w:hAnsi="Wingdings" w:hint="default"/>
+      </w:rPr>
+    </w:lvl>
+    <w:lvl w:ilvl="3" w:tplc="100C0001" w:tentative="1">
+      <w:start w:val="1"/>
+      <w:numFmt w:val="bullet"/>
+      <w:lvlText w:val=""/>
+      <w:lvlJc w:val="left"/>
+      <w:pPr>
+        <w:ind w:left="2880" w:hanging="360"/>
+      </w:pPr>
+      <w:rPr>
+        <w:rFonts w:ascii="Symbol" w:hAnsi="Symbol" w:hint="default"/>
+      </w:rPr>
+    </w:lvl>
+    <w:lvl w:ilvl="4" w:tplc="100C0003" w:tentative="1">
+      <w:start w:val="1"/>
+      <w:numFmt w:val="bullet"/>
+      <w:lvlText w:val="o"/>
+      <w:lvlJc w:val="left"/>
+      <w:pPr>
+        <w:ind w:left="3600" w:hanging="360"/>
+      </w:pPr>
+      <w:rPr>
+        <w:rFonts w:ascii="Courier New" w:hAnsi="Courier New" w:cs="Courier New" w:hint="default"/>
+      </w:rPr>
+    </w:lvl>
+    <w:lvl w:ilvl="5" w:tplc="100C0005" w:tentative="1">
+      <w:start w:val="1"/>
+      <w:numFmt w:val="bullet"/>
+      <w:lvlText w:val=""/>
+      <w:lvlJc w:val="left"/>
+      <w:pPr>
+        <w:ind w:left="4320" w:hanging="360"/>
+      </w:pPr>
+      <w:rPr>
+        <w:rFonts w:ascii="Wingdings" w:hAnsi="Wingdings" w:hint="default"/>
+      </w:rPr>
+    </w:lvl>
+    <w:lvl w:ilvl="6" w:tplc="100C0001" w:tentative="1">
+      <w:start w:val="1"/>
+      <w:numFmt w:val="bullet"/>
+      <w:lvlText w:val=""/>
+      <w:lvlJc w:val="left"/>
+      <w:pPr>
+        <w:ind w:left="5040" w:hanging="360"/>
+      </w:pPr>
+      <w:rPr>
+        <w:rFonts w:ascii="Symbol" w:hAnsi="Symbol" w:hint="default"/>
+      </w:rPr>
+    </w:lvl>
+    <w:lvl w:ilvl="7" w:tplc="100C0003" w:tentative="1">
+      <w:start w:val="1"/>
+      <w:numFmt w:val="bullet"/>
+      <w:lvlText w:val="o"/>
+      <w:lvlJc w:val="left"/>
+      <w:pPr>
+        <w:ind w:left="5760" w:hanging="360"/>
+      </w:pPr>
+      <w:rPr>
+        <w:rFonts w:ascii="Courier New" w:hAnsi="Courier New" w:cs="Courier New" w:hint="default"/>
+      </w:rPr>
+    </w:lvl>
+    <w:lvl w:ilvl="8" w:tplc="100C0005" w:tentative="1">
+      <w:start w:val="1"/>
+      <w:numFmt w:val="bullet"/>
+      <w:lvlText w:val=""/>
+      <w:lvlJc w:val="left"/>
+      <w:pPr>
+        <w:ind w:left="6480" w:hanging="360"/>
+      </w:pPr>
+      <w:rPr>
+        <w:rFonts w:ascii="Wingdings" w:hAnsi="Wingdings" w:hint="default"/>
+      </w:rPr>
+    </w:lvl>
+  </w:abstractNum>
+  <w:abstractNum w:abstractNumId="1" w15:restartNumberingAfterBreak="0">
+    <w:nsid w:val="0F1B32C2"/>
+    <w:multiLevelType w:val="hybridMultilevel"/>
+    <w:tmpl w:val="ECE48E48"/>
+    <w:lvl w:ilvl="0" w:tplc="100C000F">
+      <w:start w:val="1"/>
+      <w:numFmt w:val="decimal"/>
+      <w:lvlText w:val="%1."/>
+      <w:lvlJc w:val="left"/>
+      <w:pPr>
+        <w:ind w:left="720" w:hanging="360"/>
+      </w:pPr>
+    </w:lvl>
+    <w:lvl w:ilvl="1" w:tplc="100C0019" w:tentative="1">
+      <w:start w:val="1"/>
+      <w:numFmt w:val="lowerLetter"/>
+      <w:lvlText w:val="%2."/>
+      <w:lvlJc w:val="left"/>
+      <w:pPr>
+        <w:ind w:left="1440" w:hanging="360"/>
+      </w:pPr>
+    </w:lvl>
+    <w:lvl w:ilvl="2" w:tplc="100C001B" w:tentative="1">
+      <w:start w:val="1"/>
+      <w:numFmt w:val="lowerRoman"/>
+      <w:lvlText w:val="%3."/>
+      <w:lvlJc w:val="right"/>
+      <w:pPr>
+        <w:ind w:left="2160" w:hanging="180"/>
+      </w:pPr>
+    </w:lvl>
+    <w:lvl w:ilvl="3" w:tplc="100C000F" w:tentative="1">
+      <w:start w:val="1"/>
+      <w:numFmt w:val="decimal"/>
+      <w:lvlText w:val="%4."/>
+      <w:lvlJc w:val="left"/>
+      <w:pPr>
+        <w:ind w:left="2880" w:hanging="360"/>
+      </w:pPr>
+    </w:lvl>
+    <w:lvl w:ilvl="4" w:tplc="100C0019" w:tentative="1">
+      <w:start w:val="1"/>
+      <w:numFmt w:val="lowerLetter"/>
+      <w:lvlText w:val="%5."/>
+      <w:lvlJc w:val="left"/>
+      <w:pPr>
+        <w:ind w:left="3600" w:hanging="360"/>
+      </w:pPr>
+    </w:lvl>
+    <w:lvl w:ilvl="5" w:tplc="100C001B" w:tentative="1">
+      <w:start w:val="1"/>
+      <w:numFmt w:val="lowerRoman"/>
+      <w:lvlText w:val="%6."/>
+      <w:lvlJc w:val="right"/>
+      <w:pPr>
+        <w:ind w:left="4320" w:hanging="180"/>
+      </w:pPr>
+    </w:lvl>
+    <w:lvl w:ilvl="6" w:tplc="100C000F" w:tentative="1">
+      <w:start w:val="1"/>
+      <w:numFmt w:val="decimal"/>
+      <w:lvlText w:val="%7."/>
+      <w:lvlJc w:val="left"/>
+      <w:pPr>
+        <w:ind w:left="5040" w:hanging="360"/>
+      </w:pPr>
+    </w:lvl>
+    <w:lvl w:ilvl="7" w:tplc="100C0019" w:tentative="1">
+      <w:start w:val="1"/>
+      <w:numFmt w:val="lowerLetter"/>
+      <w:lvlText w:val="%8."/>
+      <w:lvlJc w:val="left"/>
+      <w:pPr>
+        <w:ind w:left="5760" w:hanging="360"/>
+      </w:pPr>
+    </w:lvl>
+    <w:lvl w:ilvl="8" w:tplc="100C001B" w:tentative="1">
+      <w:start w:val="1"/>
+      <w:numFmt w:val="lowerRoman"/>
+      <w:lvlText w:val="%9."/>
+      <w:lvlJc w:val="right"/>
+      <w:pPr>
+        <w:ind w:left="6480" w:hanging="180"/>
+      </w:pPr>
+    </w:lvl>
+  </w:abstractNum>
+  <w:abstractNum w:abstractNumId="2" w15:restartNumberingAfterBreak="0">
+    <w:nsid w:val="46710DCC"/>
+    <w:multiLevelType w:val="hybridMultilevel"/>
+    <w:tmpl w:val="EC80AB1A"/>
+    <w:lvl w:ilvl="0" w:tplc="70D62D4E">
+      <w:start w:val="1"/>
+      <w:numFmt w:val="bullet"/>
+      <w:pStyle w:val="Titre4"/>
+      <w:lvlText w:val=""/>
+      <w:lvlJc w:val="left"/>
+      <w:pPr>
+        <w:ind w:left="720" w:hanging="360"/>
+      </w:pPr>
+      <w:rPr>
+        <w:rFonts w:ascii="Symbol" w:hAnsi="Symbol" w:hint="default"/>
+      </w:rPr>
+    </w:lvl>
+    <w:lvl w:ilvl="1" w:tplc="100C0003" w:tentative="1">
+      <w:start w:val="1"/>
+      <w:numFmt w:val="bullet"/>
+      <w:lvlText w:val="o"/>
+      <w:lvlJc w:val="left"/>
+      <w:pPr>
+        <w:ind w:left="1440" w:hanging="360"/>
+      </w:pPr>
+      <w:rPr>
+        <w:rFonts w:ascii="Courier New" w:hAnsi="Courier New" w:cs="Courier New" w:hint="default"/>
+      </w:rPr>
+    </w:lvl>
+    <w:lvl w:ilvl="2" w:tplc="100C0005" w:tentative="1">
+      <w:start w:val="1"/>
+      <w:numFmt w:val="bullet"/>
+      <w:lvlText w:val=""/>
+      <w:lvlJc w:val="left"/>
+      <w:pPr>
+        <w:ind w:left="2160" w:hanging="360"/>
+      </w:pPr>
+      <w:rPr>
+        <w:rFonts w:ascii="Wingdings" w:hAnsi="Wingdings" w:hint="default"/>
+      </w:rPr>
+    </w:lvl>
+    <w:lvl w:ilvl="3" w:tplc="100C0001" w:tentative="1">
+      <w:start w:val="1"/>
+      <w:numFmt w:val="bullet"/>
+      <w:lvlText w:val=""/>
+      <w:lvlJc w:val="left"/>
+      <w:pPr>
+        <w:ind w:left="2880" w:hanging="360"/>
+      </w:pPr>
+      <w:rPr>
+        <w:rFonts w:ascii="Symbol" w:hAnsi="Symbol" w:hint="default"/>
+      </w:rPr>
+    </w:lvl>
+    <w:lvl w:ilvl="4" w:tplc="100C0003" w:tentative="1">
+      <w:start w:val="1"/>
+      <w:numFmt w:val="bullet"/>
+      <w:lvlText w:val="o"/>
+      <w:lvlJc w:val="left"/>
+      <w:pPr>
+        <w:ind w:left="3600" w:hanging="360"/>
+      </w:pPr>
+      <w:rPr>
+        <w:rFonts w:ascii="Courier New" w:hAnsi="Courier New" w:cs="Courier New" w:hint="default"/>
+      </w:rPr>
+    </w:lvl>
+    <w:lvl w:ilvl="5" w:tplc="100C0005" w:tentative="1">
+      <w:start w:val="1"/>
+      <w:numFmt w:val="bullet"/>
+      <w:lvlText w:val=""/>
+      <w:lvlJc w:val="left"/>
+      <w:pPr>
+        <w:ind w:left="4320" w:hanging="360"/>
+      </w:pPr>
+      <w:rPr>
+        <w:rFonts w:ascii="Wingdings" w:hAnsi="Wingdings" w:hint="default"/>
+      </w:rPr>
+    </w:lvl>
+    <w:lvl w:ilvl="6" w:tplc="100C0001" w:tentative="1">
+      <w:start w:val="1"/>
+      <w:numFmt w:val="bullet"/>
+      <w:lvlText w:val=""/>
+      <w:lvlJc w:val="left"/>
+      <w:pPr>
+        <w:ind w:left="5040" w:hanging="360"/>
+      </w:pPr>
+      <w:rPr>
+        <w:rFonts w:ascii="Symbol" w:hAnsi="Symbol" w:hint="default"/>
+      </w:rPr>
+    </w:lvl>
+    <w:lvl w:ilvl="7" w:tplc="100C0003" w:tentative="1">
+      <w:start w:val="1"/>
+      <w:numFmt w:val="bullet"/>
+      <w:lvlText w:val="o"/>
+      <w:lvlJc w:val="left"/>
+      <w:pPr>
+        <w:ind w:left="5760" w:hanging="360"/>
+      </w:pPr>
+      <w:rPr>
+        <w:rFonts w:ascii="Courier New" w:hAnsi="Courier New" w:cs="Courier New" w:hint="default"/>
+      </w:rPr>
+    </w:lvl>
+    <w:lvl w:ilvl="8" w:tplc="100C0005" w:tentative="1">
+      <w:start w:val="1"/>
+      <w:numFmt w:val="bullet"/>
+      <w:lvlText w:val=""/>
+      <w:lvlJc w:val="left"/>
+      <w:pPr>
+        <w:ind w:left="6480" w:hanging="360"/>
+      </w:pPr>
+      <w:rPr>
+        <w:rFonts w:ascii="Wingdings" w:hAnsi="Wingdings" w:hint="default"/>
+      </w:rPr>
+    </w:lvl>
+  </w:abstractNum>
+  <w:abstractNum w:abstractNumId="3" w15:restartNumberingAfterBreak="0">
+    <w:nsid w:val="47110B68"/>
+    <w:multiLevelType w:val="hybridMultilevel"/>
+    <w:tmpl w:val="50B0DE8A"/>
+    <w:lvl w:ilvl="0" w:tplc="100C0001">
+      <w:start w:val="1"/>
+      <w:numFmt w:val="bullet"/>
+      <w:lvlText w:val=""/>
+      <w:lvlJc w:val="left"/>
+      <w:pPr>
+        <w:ind w:left="720" w:hanging="360"/>
+      </w:pPr>
+      <w:rPr>
+        <w:rFonts w:ascii="Symbol" w:hAnsi="Symbol" w:hint="default"/>
+      </w:rPr>
+    </w:lvl>
+    <w:lvl w:ilvl="1" w:tplc="100C0003" w:tentative="1">
+      <w:start w:val="1"/>
+      <w:numFmt w:val="bullet"/>
+      <w:lvlText w:val="o"/>
+      <w:lvlJc w:val="left"/>
+      <w:pPr>
+        <w:ind w:left="1440" w:hanging="360"/>
+      </w:pPr>
+      <w:rPr>
+        <w:rFonts w:ascii="Courier New" w:hAnsi="Courier New" w:cs="Courier New" w:hint="default"/>
+      </w:rPr>
+    </w:lvl>
+    <w:lvl w:ilvl="2" w:tplc="100C0005" w:tentative="1">
+      <w:start w:val="1"/>
+      <w:numFmt w:val="bullet"/>
+      <w:lvlText w:val=""/>
+      <w:lvlJc w:val="left"/>
+      <w:pPr>
+        <w:ind w:left="2160" w:hanging="360"/>
+      </w:pPr>
+      <w:rPr>
+        <w:rFonts w:ascii="Wingdings" w:hAnsi="Wingdings" w:hint="default"/>
+      </w:rPr>
+    </w:lvl>
+    <w:lvl w:ilvl="3" w:tplc="100C0001" w:tentative="1">
+      <w:start w:val="1"/>
+      <w:numFmt w:val="bullet"/>
+      <w:lvlText w:val=""/>
+      <w:lvlJc w:val="left"/>
+      <w:pPr>
+        <w:ind w:left="2880" w:hanging="360"/>
+      </w:pPr>
+      <w:rPr>
+        <w:rFonts w:ascii="Symbol" w:hAnsi="Symbol" w:hint="default"/>
+      </w:rPr>
+    </w:lvl>
+    <w:lvl w:ilvl="4" w:tplc="100C0003" w:tentative="1">
+      <w:start w:val="1"/>
+      <w:numFmt w:val="bullet"/>
+      <w:lvlText w:val="o"/>
+      <w:lvlJc w:val="left"/>
+      <w:pPr>
+        <w:ind w:left="3600" w:hanging="360"/>
+      </w:pPr>
+      <w:rPr>
+        <w:rFonts w:ascii="Courier New" w:hAnsi="Courier New" w:cs="Courier New" w:hint="default"/>
+      </w:rPr>
+    </w:lvl>
+    <w:lvl w:ilvl="5" w:tplc="100C0005" w:tentative="1">
+      <w:start w:val="1"/>
+      <w:numFmt w:val="bullet"/>
+      <w:lvlText w:val=""/>
+      <w:lvlJc w:val="left"/>
+      <w:pPr>
+        <w:ind w:left="4320" w:hanging="360"/>
+      </w:pPr>
+      <w:rPr>
+        <w:rFonts w:ascii="Wingdings" w:hAnsi="Wingdings" w:hint="default"/>
+      </w:rPr>
+    </w:lvl>
+    <w:lvl w:ilvl="6" w:tplc="100C0001" w:tentative="1">
+      <w:start w:val="1"/>
+      <w:numFmt w:val="bullet"/>
+      <w:lvlText w:val=""/>
+      <w:lvlJc w:val="left"/>
+      <w:pPr>
+        <w:ind w:left="5040" w:hanging="360"/>
+      </w:pPr>
+      <w:rPr>
+        <w:rFonts w:ascii="Symbol" w:hAnsi="Symbol" w:hint="default"/>
+      </w:rPr>
+    </w:lvl>
+    <w:lvl w:ilvl="7" w:tplc="100C0003" w:tentative="1">
+      <w:start w:val="1"/>
+      <w:numFmt w:val="bullet"/>
+      <w:lvlText w:val="o"/>
+      <w:lvlJc w:val="left"/>
+      <w:pPr>
+        <w:ind w:left="5760" w:hanging="360"/>
+      </w:pPr>
+      <w:rPr>
+        <w:rFonts w:ascii="Courier New" w:hAnsi="Courier New" w:cs="Courier New" w:hint="default"/>
+      </w:rPr>
+    </w:lvl>
+    <w:lvl w:ilvl="8" w:tplc="100C0005" w:tentative="1">
+      <w:start w:val="1"/>
+      <w:numFmt w:val="bullet"/>
+      <w:lvlText w:val=""/>
+      <w:lvlJc w:val="left"/>
+      <w:pPr>
+        <w:ind w:left="6480" w:hanging="360"/>
+      </w:pPr>
+      <w:rPr>
+        <w:rFonts w:ascii="Wingdings" w:hAnsi="Wingdings" w:hint="default"/>
+      </w:rPr>
+    </w:lvl>
+  </w:abstractNum>
+  <w:abstractNum w:abstractNumId="4" w15:restartNumberingAfterBreak="0">
+    <w:nsid w:val="530D7176"/>
+    <w:multiLevelType w:val="hybridMultilevel"/>
+    <w:tmpl w:val="F2CE71DC"/>
+    <w:lvl w:ilvl="0" w:tplc="100C000F">
+      <w:start w:val="1"/>
+      <w:numFmt w:val="decimal"/>
+      <w:lvlText w:val="%1."/>
+      <w:lvlJc w:val="left"/>
+      <w:pPr>
+        <w:ind w:left="720" w:hanging="360"/>
+      </w:pPr>
+    </w:lvl>
+    <w:lvl w:ilvl="1" w:tplc="100C0019" w:tentative="1">
+      <w:start w:val="1"/>
+      <w:numFmt w:val="lowerLetter"/>
+      <w:lvlText w:val="%2."/>
+      <w:lvlJc w:val="left"/>
+      <w:pPr>
+        <w:ind w:left="1440" w:hanging="360"/>
+      </w:pPr>
+    </w:lvl>
+    <w:lvl w:ilvl="2" w:tplc="100C001B" w:tentative="1">
+      <w:start w:val="1"/>
+      <w:numFmt w:val="lowerRoman"/>
+      <w:lvlText w:val="%3."/>
+      <w:lvlJc w:val="right"/>
+      <w:pPr>
+        <w:ind w:left="2160" w:hanging="180"/>
+      </w:pPr>
+    </w:lvl>
+    <w:lvl w:ilvl="3" w:tplc="100C000F" w:tentative="1">
+      <w:start w:val="1"/>
+      <w:numFmt w:val="decimal"/>
+      <w:lvlText w:val="%4."/>
+      <w:lvlJc w:val="left"/>
+      <w:pPr>
+        <w:ind w:left="2880" w:hanging="360"/>
+      </w:pPr>
+    </w:lvl>
+    <w:lvl w:ilvl="4" w:tplc="100C0019" w:tentative="1">
+      <w:start w:val="1"/>
+      <w:numFmt w:val="lowerLetter"/>
+      <w:lvlText w:val="%5."/>
+      <w:lvlJc w:val="left"/>
+      <w:pPr>
+        <w:ind w:left="3600" w:hanging="360"/>
+      </w:pPr>
+    </w:lvl>
+    <w:lvl w:ilvl="5" w:tplc="100C001B" w:tentative="1">
+      <w:start w:val="1"/>
+      <w:numFmt w:val="lowerRoman"/>
+      <w:lvlText w:val="%6."/>
+      <w:lvlJc w:val="right"/>
+      <w:pPr>
+        <w:ind w:left="4320" w:hanging="180"/>
+      </w:pPr>
+    </w:lvl>
+    <w:lvl w:ilvl="6" w:tplc="100C000F" w:tentative="1">
+      <w:start w:val="1"/>
+      <w:numFmt w:val="decimal"/>
+      <w:lvlText w:val="%7."/>
+      <w:lvlJc w:val="left"/>
+      <w:pPr>
+        <w:ind w:left="5040" w:hanging="360"/>
+      </w:pPr>
+    </w:lvl>
+    <w:lvl w:ilvl="7" w:tplc="100C0019" w:tentative="1">
+      <w:start w:val="1"/>
+      <w:numFmt w:val="lowerLetter"/>
+      <w:lvlText w:val="%8."/>
+      <w:lvlJc w:val="left"/>
+      <w:pPr>
+        <w:ind w:left="5760" w:hanging="360"/>
+      </w:pPr>
+    </w:lvl>
+    <w:lvl w:ilvl="8" w:tplc="100C001B" w:tentative="1">
+      <w:start w:val="1"/>
+      <w:numFmt w:val="lowerRoman"/>
+      <w:lvlText w:val="%9."/>
+      <w:lvlJc w:val="right"/>
+      <w:pPr>
+        <w:ind w:left="6480" w:hanging="180"/>
+      </w:pPr>
+    </w:lvl>
+  </w:abstractNum>
+  <w:abstractNum w:abstractNumId="5" w15:restartNumberingAfterBreak="0">
+    <w:nsid w:val="6F99087E"/>
+    <w:multiLevelType w:val="hybridMultilevel"/>
+    <w:tmpl w:val="4A3EAF76"/>
+    <w:lvl w:ilvl="0" w:tplc="D18C87CE">
+      <w:numFmt w:val="bullet"/>
+      <w:lvlText w:val="-"/>
+      <w:lvlJc w:val="left"/>
+      <w:pPr>
+        <w:ind w:left="720" w:hanging="360"/>
+      </w:pPr>
+      <w:rPr>
+        <w:rFonts w:ascii="Calibri" w:eastAsiaTheme="minorEastAsia" w:hAnsi="Calibri" w:cs="Calibri" w:hint="default"/>
+      </w:rPr>
+    </w:lvl>
+    <w:lvl w:ilvl="1" w:tplc="100C0003" w:tentative="1">
+      <w:start w:val="1"/>
+      <w:numFmt w:val="bullet"/>
+      <w:lvlText w:val="o"/>
+      <w:lvlJc w:val="left"/>
+      <w:pPr>
+        <w:ind w:left="1440" w:hanging="360"/>
+      </w:pPr>
+      <w:rPr>
+        <w:rFonts w:ascii="Courier New" w:hAnsi="Courier New" w:cs="Courier New" w:hint="default"/>
+      </w:rPr>
+    </w:lvl>
+    <w:lvl w:ilvl="2" w:tplc="100C0005" w:tentative="1">
+      <w:start w:val="1"/>
+      <w:numFmt w:val="bullet"/>
+      <w:lvlText w:val=""/>
+      <w:lvlJc w:val="left"/>
+      <w:pPr>
+        <w:ind w:left="2160" w:hanging="360"/>
+      </w:pPr>
+      <w:rPr>
+        <w:rFonts w:ascii="Wingdings" w:hAnsi="Wingdings" w:hint="default"/>
+      </w:rPr>
+    </w:lvl>
+    <w:lvl w:ilvl="3" w:tplc="100C0001" w:tentative="1">
+      <w:start w:val="1"/>
+      <w:numFmt w:val="bullet"/>
+      <w:lvlText w:val=""/>
+      <w:lvlJc w:val="left"/>
+      <w:pPr>
+        <w:ind w:left="2880" w:hanging="360"/>
+      </w:pPr>
+      <w:rPr>
+        <w:rFonts w:ascii="Symbol" w:hAnsi="Symbol" w:hint="default"/>
+      </w:rPr>
+    </w:lvl>
+    <w:lvl w:ilvl="4" w:tplc="100C0003" w:tentative="1">
+      <w:start w:val="1"/>
+      <w:numFmt w:val="bullet"/>
+      <w:lvlText w:val="o"/>
+      <w:lvlJc w:val="left"/>
+      <w:pPr>
+        <w:ind w:left="3600" w:hanging="360"/>
+      </w:pPr>
+      <w:rPr>
+        <w:rFonts w:ascii="Courier New" w:hAnsi="Courier New" w:cs="Courier New" w:hint="default"/>
+      </w:rPr>
+    </w:lvl>
+    <w:lvl w:ilvl="5" w:tplc="100C0005" w:tentative="1">
+      <w:start w:val="1"/>
+      <w:numFmt w:val="bullet"/>
+      <w:lvlText w:val=""/>
+      <w:lvlJc w:val="left"/>
+      <w:pPr>
+        <w:ind w:left="4320" w:hanging="360"/>
+      </w:pPr>
+      <w:rPr>
+        <w:rFonts w:ascii="Wingdings" w:hAnsi="Wingdings" w:hint="default"/>
+      </w:rPr>
+    </w:lvl>
+    <w:lvl w:ilvl="6" w:tplc="100C0001" w:tentative="1">
+      <w:start w:val="1"/>
+      <w:numFmt w:val="bullet"/>
+      <w:lvlText w:val=""/>
+      <w:lvlJc w:val="left"/>
+      <w:pPr>
+        <w:ind w:left="5040" w:hanging="360"/>
+      </w:pPr>
+      <w:rPr>
+        <w:rFonts w:ascii="Symbol" w:hAnsi="Symbol" w:hint="default"/>
+      </w:rPr>
+    </w:lvl>
+    <w:lvl w:ilvl="7" w:tplc="100C0003" w:tentative="1">
+      <w:start w:val="1"/>
+      <w:numFmt w:val="bullet"/>
+      <w:lvlText w:val="o"/>
+      <w:lvlJc w:val="left"/>
+      <w:pPr>
+        <w:ind w:left="5760" w:hanging="360"/>
+      </w:pPr>
+      <w:rPr>
+        <w:rFonts w:ascii="Courier New" w:hAnsi="Courier New" w:cs="Courier New" w:hint="default"/>
+      </w:rPr>
+    </w:lvl>
+    <w:lvl w:ilvl="8" w:tplc="100C0005" w:tentative="1">
+      <w:start w:val="1"/>
+      <w:numFmt w:val="bullet"/>
+      <w:lvlText w:val=""/>
+      <w:lvlJc w:val="left"/>
+      <w:pPr>
+        <w:ind w:left="6480" w:hanging="360"/>
+      </w:pPr>
+      <w:rPr>
+        <w:rFonts w:ascii="Wingdings" w:hAnsi="Wingdings" w:hint="default"/>
+      </w:rPr>
+    </w:lvl>
+  </w:abstractNum>
+  <w:abstractNum w:abstractNumId="6" w15:restartNumberingAfterBreak="0">
+    <w:nsid w:val="7AD45C55"/>
+    <w:multiLevelType w:val="hybridMultilevel"/>
+    <w:tmpl w:val="E932D828"/>
+    <w:lvl w:ilvl="0" w:tplc="100C000F">
+      <w:start w:val="1"/>
+      <w:numFmt w:val="decimal"/>
+      <w:lvlText w:val="%1."/>
+      <w:lvlJc w:val="left"/>
+      <w:pPr>
+        <w:ind w:left="720" w:hanging="360"/>
+      </w:pPr>
+    </w:lvl>
+    <w:lvl w:ilvl="1" w:tplc="100C0019" w:tentative="1">
+      <w:start w:val="1"/>
+      <w:numFmt w:val="lowerLetter"/>
+      <w:lvlText w:val="%2."/>
+      <w:lvlJc w:val="left"/>
+      <w:pPr>
+        <w:ind w:left="1440" w:hanging="360"/>
+      </w:pPr>
+    </w:lvl>
+    <w:lvl w:ilvl="2" w:tplc="100C001B" w:tentative="1">
+      <w:start w:val="1"/>
+      <w:numFmt w:val="lowerRoman"/>
+      <w:lvlText w:val="%3."/>
+      <w:lvlJc w:val="right"/>
+      <w:pPr>
+        <w:ind w:left="2160" w:hanging="180"/>
+      </w:pPr>
+    </w:lvl>
+    <w:lvl w:ilvl="3" w:tplc="100C000F" w:tentative="1">
+      <w:start w:val="1"/>
+      <w:numFmt w:val="decimal"/>
+      <w:lvlText w:val="%4."/>
+      <w:lvlJc w:val="left"/>
+      <w:pPr>
+        <w:ind w:left="2880" w:hanging="360"/>
+      </w:pPr>
+    </w:lvl>
+    <w:lvl w:ilvl="4" w:tplc="100C0019" w:tentative="1">
+      <w:start w:val="1"/>
+      <w:numFmt w:val="lowerLetter"/>
+      <w:lvlText w:val="%5."/>
+      <w:lvlJc w:val="left"/>
+      <w:pPr>
+        <w:ind w:left="3600" w:hanging="360"/>
+      </w:pPr>
+    </w:lvl>
+    <w:lvl w:ilvl="5" w:tplc="100C001B" w:tentative="1">
+      <w:start w:val="1"/>
+      <w:numFmt w:val="lowerRoman"/>
+      <w:lvlText w:val="%6."/>
+      <w:lvlJc w:val="right"/>
+      <w:pPr>
+        <w:ind w:left="4320" w:hanging="180"/>
+      </w:pPr>
+    </w:lvl>
+    <w:lvl w:ilvl="6" w:tplc="100C000F" w:tentative="1">
+      <w:start w:val="1"/>
+      <w:numFmt w:val="decimal"/>
+      <w:lvlText w:val="%7."/>
+      <w:lvlJc w:val="left"/>
+      <w:pPr>
+        <w:ind w:left="5040" w:hanging="360"/>
+      </w:pPr>
+    </w:lvl>
+    <w:lvl w:ilvl="7" w:tplc="100C0019" w:tentative="1">
+      <w:start w:val="1"/>
+      <w:numFmt w:val="lowerLetter"/>
+      <w:lvlText w:val="%8."/>
+      <w:lvlJc w:val="left"/>
+      <w:pPr>
+        <w:ind w:left="5760" w:hanging="360"/>
+      </w:pPr>
+    </w:lvl>
+    <w:lvl w:ilvl="8" w:tplc="100C001B" w:tentative="1">
+      <w:start w:val="1"/>
+      <w:numFmt w:val="lowerRoman"/>
+      <w:lvlText w:val="%9."/>
+      <w:lvlJc w:val="right"/>
+      <w:pPr>
+        <w:ind w:left="6480" w:hanging="180"/>
+      </w:pPr>
+    </w:lvl>
+  </w:abstractNum>
+  <w:num w:numId="1">
+    <w:abstractNumId w:val="4"/>
+  </w:num>
+  <w:num w:numId="2">
+    <w:abstractNumId w:val="6"/>
+  </w:num>
+  <w:num w:numId="3">
+    <w:abstractNumId w:val="1"/>
+  </w:num>
+  <w:num w:numId="4">
+    <w:abstractNumId w:val="0"/>
+  </w:num>
+  <w:num w:numId="5">
+    <w:abstractNumId w:val="5"/>
+  </w:num>
+  <w:num w:numId="6">
+    <w:abstractNumId w:val="3"/>
+  </w:num>
+  <w:num w:numId="7">
+    <w:abstractNumId w:val="2"/>
+  </w:num>
+</w:numbering>
 </file>
 
 <file path=word/styles.xml><?xml version="1.0" encoding="utf-8"?>
@@ -2421,6 +4872,7 @@
     <w:lsdException w:name="HTML Sample" w:semiHidden="1" w:unhideWhenUsed="1"/>
     <w:lsdException w:name="HTML Typewriter" w:semiHidden="1" w:unhideWhenUsed="1"/>
     <w:lsdException w:name="HTML Variable" w:semiHidden="1" w:unhideWhenUsed="1"/>
+    <w:lsdException w:name="Normal Table" w:semiHidden="1" w:unhideWhenUsed="1"/>
     <w:lsdException w:name="annotation subject" w:semiHidden="1" w:unhideWhenUsed="1"/>
     <w:lsdException w:name="No List" w:semiHidden="1" w:unhideWhenUsed="1"/>
     <w:lsdException w:name="Outline List 1" w:semiHidden="1" w:unhideWhenUsed="1"/>
@@ -2466,9 +4918,11 @@
     <w:lsdException w:name="Table Subtle 1" w:semiHidden="1" w:unhideWhenUsed="1"/>
     <w:lsdException w:name="Table Subtle 2" w:semiHidden="1" w:unhideWhenUsed="1"/>
     <w:lsdException w:name="Table Web 1" w:semiHidden="1" w:unhideWhenUsed="1"/>
+    <w:lsdException w:name="Table Web 2" w:semiHidden="1" w:unhideWhenUsed="1"/>
     <w:lsdException w:name="Table Web 3" w:semiHidden="1" w:unhideWhenUsed="1"/>
     <w:lsdException w:name="Balloon Text" w:semiHidden="1" w:unhideWhenUsed="1"/>
     <w:lsdException w:name="Table Grid" w:uiPriority="39"/>
+    <w:lsdException w:name="Table Theme" w:semiHidden="1" w:unhideWhenUsed="1"/>
     <w:lsdException w:name="Placeholder Text" w:semiHidden="1"/>
     <w:lsdException w:name="No Spacing" w:uiPriority="1" w:qFormat="1"/>
     <w:lsdException w:name="Light Shading" w:uiPriority="60"/>
@@ -2752,10 +5206,11 @@
     <w:basedOn w:val="Normal"/>
     <w:next w:val="Normal"/>
     <w:link w:val="Titre3Car"/>
+    <w:autoRedefine/>
     <w:uiPriority w:val="9"/>
     <w:unhideWhenUsed/>
     <w:qFormat/>
-    <w:rsid w:val="006C3FA8"/>
+    <w:rsid w:val="00B85C72"/>
     <w:pPr>
       <w:keepNext/>
       <w:spacing w:before="240" w:after="60"/>
@@ -2765,7 +5220,7 @@
       <w:rFonts w:asciiTheme="majorHAnsi" w:eastAsiaTheme="majorEastAsia" w:hAnsiTheme="majorHAnsi" w:cstheme="majorBidi"/>
       <w:b/>
       <w:bCs/>
-      <w:sz w:val="26"/>
+      <w:sz w:val="28"/>
       <w:szCs w:val="26"/>
     </w:rPr>
   </w:style>
@@ -2774,20 +5229,23 @@
     <w:basedOn w:val="Normal"/>
     <w:next w:val="Normal"/>
     <w:link w:val="Titre4Car"/>
+    <w:autoRedefine/>
     <w:uiPriority w:val="9"/>
-    <w:semiHidden/>
     <w:unhideWhenUsed/>
     <w:qFormat/>
-    <w:rsid w:val="006C3FA8"/>
+    <w:rsid w:val="00B814F0"/>
     <w:pPr>
       <w:keepNext/>
+      <w:numPr>
+        <w:numId w:val="7"/>
+      </w:numPr>
       <w:spacing w:before="240" w:after="60"/>
       <w:outlineLvl w:val="3"/>
     </w:pPr>
     <w:rPr>
-      <w:rFonts w:cstheme="majorBidi"/>
-      <w:b/>
+      <w:rFonts w:ascii="Calibri" w:hAnsi="Calibri" w:cstheme="majorBidi"/>
       <w:bCs/>
+      <w:color w:val="0075A2" w:themeColor="accent2" w:themeShade="BF"/>
       <w:sz w:val="28"/>
       <w:szCs w:val="28"/>
     </w:rPr>
@@ -2797,21 +5255,22 @@
     <w:basedOn w:val="Normal"/>
     <w:next w:val="Normal"/>
     <w:link w:val="Titre5Car"/>
+    <w:autoRedefine/>
     <w:uiPriority w:val="9"/>
-    <w:semiHidden/>
     <w:unhideWhenUsed/>
     <w:qFormat/>
-    <w:rsid w:val="006C3FA8"/>
+    <w:rsid w:val="00B814F0"/>
     <w:pPr>
       <w:spacing w:before="240" w:after="60"/>
       <w:outlineLvl w:val="4"/>
     </w:pPr>
     <w:rPr>
-      <w:rFonts w:cstheme="majorBidi"/>
+      <w:rFonts w:ascii="Calibri" w:hAnsi="Calibri" w:cstheme="majorBidi"/>
       <w:b/>
       <w:bCs/>
       <w:i/>
       <w:iCs/>
+      <w:color w:val="089BA2" w:themeColor="accent3" w:themeShade="BF"/>
       <w:sz w:val="26"/>
       <w:szCs w:val="26"/>
     </w:rPr>
@@ -2960,12 +5419,12 @@
     <w:basedOn w:val="Policepardfaut"/>
     <w:link w:val="Titre3"/>
     <w:uiPriority w:val="9"/>
-    <w:rsid w:val="006C3FA8"/>
+    <w:rsid w:val="00B85C72"/>
     <w:rPr>
       <w:rFonts w:asciiTheme="majorHAnsi" w:eastAsiaTheme="majorEastAsia" w:hAnsiTheme="majorHAnsi" w:cstheme="majorBidi"/>
       <w:b/>
       <w:bCs/>
-      <w:sz w:val="26"/>
+      <w:sz w:val="28"/>
       <w:szCs w:val="26"/>
     </w:rPr>
   </w:style>
@@ -2974,12 +5433,11 @@
     <w:basedOn w:val="Policepardfaut"/>
     <w:link w:val="Titre4"/>
     <w:uiPriority w:val="9"/>
-    <w:semiHidden/>
-    <w:rsid w:val="006C3FA8"/>
+    <w:rsid w:val="00B814F0"/>
     <w:rPr>
-      <w:rFonts w:cstheme="majorBidi"/>
-      <w:b/>
+      <w:rFonts w:ascii="Calibri" w:hAnsi="Calibri" w:cstheme="majorBidi"/>
       <w:bCs/>
+      <w:color w:val="0075A2" w:themeColor="accent2" w:themeShade="BF"/>
       <w:sz w:val="28"/>
       <w:szCs w:val="28"/>
     </w:rPr>
@@ -2989,14 +5447,14 @@
     <w:basedOn w:val="Policepardfaut"/>
     <w:link w:val="Titre5"/>
     <w:uiPriority w:val="9"/>
-    <w:semiHidden/>
-    <w:rsid w:val="006C3FA8"/>
+    <w:rsid w:val="00B814F0"/>
     <w:rPr>
-      <w:rFonts w:cstheme="majorBidi"/>
+      <w:rFonts w:ascii="Calibri" w:hAnsi="Calibri" w:cstheme="majorBidi"/>
       <w:b/>
       <w:bCs/>
       <w:i/>
       <w:iCs/>
+      <w:color w:val="089BA2" w:themeColor="accent3" w:themeShade="BF"/>
       <w:sz w:val="26"/>
       <w:szCs w:val="26"/>
     </w:rPr>
@@ -3425,6 +5883,212 @@
       </w:tblBorders>
     </w:tblPr>
   </w:style>
+  <w:style w:type="table" w:styleId="Listeclaire-Accent3">
+    <w:name w:val="Light List Accent 3"/>
+    <w:basedOn w:val="TableauNormal"/>
+    <w:uiPriority w:val="61"/>
+    <w:rsid w:val="008B6F7A"/>
+    <w:rPr>
+      <w:rFonts w:cstheme="minorBidi"/>
+      <w:lang w:eastAsia="fr-CH"/>
+    </w:rPr>
+    <w:tblPr>
+      <w:tblStyleRowBandSize w:val="1"/>
+      <w:tblStyleColBandSize w:val="1"/>
+      <w:tblBorders>
+        <w:top w:val="single" w:sz="8" w:space="0" w:color="0BD0D9" w:themeColor="accent3"/>
+        <w:left w:val="single" w:sz="8" w:space="0" w:color="0BD0D9" w:themeColor="accent3"/>
+        <w:bottom w:val="single" w:sz="8" w:space="0" w:color="0BD0D9" w:themeColor="accent3"/>
+        <w:right w:val="single" w:sz="8" w:space="0" w:color="0BD0D9" w:themeColor="accent3"/>
+      </w:tblBorders>
+    </w:tblPr>
+    <w:tblStylePr w:type="firstRow">
+      <w:pPr>
+        <w:spacing w:before="0" w:after="0" w:line="240" w:lineRule="auto"/>
+      </w:pPr>
+      <w:rPr>
+        <w:b/>
+        <w:bCs/>
+        <w:color w:val="FFFFFF" w:themeColor="background1"/>
+      </w:rPr>
+      <w:tblPr/>
+      <w:tcPr>
+        <w:shd w:val="clear" w:color="auto" w:fill="0BD0D9" w:themeFill="accent3"/>
+      </w:tcPr>
+    </w:tblStylePr>
+    <w:tblStylePr w:type="lastRow">
+      <w:pPr>
+        <w:spacing w:before="0" w:after="0" w:line="240" w:lineRule="auto"/>
+      </w:pPr>
+      <w:rPr>
+        <w:b/>
+        <w:bCs/>
+      </w:rPr>
+      <w:tblPr/>
+      <w:tcPr>
+        <w:tcBorders>
+          <w:top w:val="double" w:sz="6" w:space="0" w:color="0BD0D9" w:themeColor="accent3"/>
+          <w:left w:val="single" w:sz="8" w:space="0" w:color="0BD0D9" w:themeColor="accent3"/>
+          <w:bottom w:val="single" w:sz="8" w:space="0" w:color="0BD0D9" w:themeColor="accent3"/>
+          <w:right w:val="single" w:sz="8" w:space="0" w:color="0BD0D9" w:themeColor="accent3"/>
+        </w:tcBorders>
+      </w:tcPr>
+    </w:tblStylePr>
+    <w:tblStylePr w:type="firstCol">
+      <w:rPr>
+        <w:b/>
+        <w:bCs/>
+      </w:rPr>
+    </w:tblStylePr>
+    <w:tblStylePr w:type="lastCol">
+      <w:rPr>
+        <w:b/>
+        <w:bCs/>
+      </w:rPr>
+    </w:tblStylePr>
+    <w:tblStylePr w:type="band1Vert">
+      <w:tblPr/>
+      <w:tcPr>
+        <w:tcBorders>
+          <w:top w:val="single" w:sz="8" w:space="0" w:color="0BD0D9" w:themeColor="accent3"/>
+          <w:left w:val="single" w:sz="8" w:space="0" w:color="0BD0D9" w:themeColor="accent3"/>
+          <w:bottom w:val="single" w:sz="8" w:space="0" w:color="0BD0D9" w:themeColor="accent3"/>
+          <w:right w:val="single" w:sz="8" w:space="0" w:color="0BD0D9" w:themeColor="accent3"/>
+        </w:tcBorders>
+      </w:tcPr>
+    </w:tblStylePr>
+    <w:tblStylePr w:type="band1Horz">
+      <w:tblPr/>
+      <w:tcPr>
+        <w:tcBorders>
+          <w:top w:val="single" w:sz="8" w:space="0" w:color="0BD0D9" w:themeColor="accent3"/>
+          <w:left w:val="single" w:sz="8" w:space="0" w:color="0BD0D9" w:themeColor="accent3"/>
+          <w:bottom w:val="single" w:sz="8" w:space="0" w:color="0BD0D9" w:themeColor="accent3"/>
+          <w:right w:val="single" w:sz="8" w:space="0" w:color="0BD0D9" w:themeColor="accent3"/>
+        </w:tcBorders>
+      </w:tcPr>
+    </w:tblStylePr>
+  </w:style>
+  <w:style w:type="table" w:styleId="TableauListe7Couleur">
+    <w:name w:val="List Table 7 Colorful"/>
+    <w:basedOn w:val="TableauNormal"/>
+    <w:uiPriority w:val="52"/>
+    <w:rsid w:val="003026F0"/>
+    <w:rPr>
+      <w:color w:val="000000" w:themeColor="text1"/>
+    </w:rPr>
+    <w:tblPr>
+      <w:tblStyleRowBandSize w:val="1"/>
+      <w:tblStyleColBandSize w:val="1"/>
+    </w:tblPr>
+    <w:tblStylePr w:type="firstRow">
+      <w:rPr>
+        <w:rFonts w:asciiTheme="majorHAnsi" w:eastAsiaTheme="majorEastAsia" w:hAnsiTheme="majorHAnsi" w:cstheme="majorBidi"/>
+        <w:i/>
+        <w:iCs/>
+        <w:sz w:val="26"/>
+      </w:rPr>
+      <w:tblPr/>
+      <w:tcPr>
+        <w:tcBorders>
+          <w:bottom w:val="single" w:sz="4" w:space="0" w:color="000000" w:themeColor="text1"/>
+        </w:tcBorders>
+        <w:shd w:val="clear" w:color="auto" w:fill="FFFFFF" w:themeFill="background1"/>
+      </w:tcPr>
+    </w:tblStylePr>
+    <w:tblStylePr w:type="lastRow">
+      <w:rPr>
+        <w:rFonts w:asciiTheme="majorHAnsi" w:eastAsiaTheme="majorEastAsia" w:hAnsiTheme="majorHAnsi" w:cstheme="majorBidi"/>
+        <w:i/>
+        <w:iCs/>
+        <w:sz w:val="26"/>
+      </w:rPr>
+      <w:tblPr/>
+      <w:tcPr>
+        <w:tcBorders>
+          <w:top w:val="single" w:sz="4" w:space="0" w:color="000000" w:themeColor="text1"/>
+        </w:tcBorders>
+        <w:shd w:val="clear" w:color="auto" w:fill="FFFFFF" w:themeFill="background1"/>
+      </w:tcPr>
+    </w:tblStylePr>
+    <w:tblStylePr w:type="firstCol">
+      <w:pPr>
+        <w:jc w:val="right"/>
+      </w:pPr>
+      <w:rPr>
+        <w:rFonts w:asciiTheme="majorHAnsi" w:eastAsiaTheme="majorEastAsia" w:hAnsiTheme="majorHAnsi" w:cstheme="majorBidi"/>
+        <w:i/>
+        <w:iCs/>
+        <w:sz w:val="26"/>
+      </w:rPr>
+      <w:tblPr/>
+      <w:tcPr>
+        <w:tcBorders>
+          <w:right w:val="single" w:sz="4" w:space="0" w:color="000000" w:themeColor="text1"/>
+        </w:tcBorders>
+        <w:shd w:val="clear" w:color="auto" w:fill="FFFFFF" w:themeFill="background1"/>
+      </w:tcPr>
+    </w:tblStylePr>
+    <w:tblStylePr w:type="lastCol">
+      <w:rPr>
+        <w:rFonts w:asciiTheme="majorHAnsi" w:eastAsiaTheme="majorEastAsia" w:hAnsiTheme="majorHAnsi" w:cstheme="majorBidi"/>
+        <w:i/>
+        <w:iCs/>
+        <w:sz w:val="26"/>
+      </w:rPr>
+      <w:tblPr/>
+      <w:tcPr>
+        <w:tcBorders>
+          <w:left w:val="single" w:sz="4" w:space="0" w:color="000000" w:themeColor="text1"/>
+        </w:tcBorders>
+        <w:shd w:val="clear" w:color="auto" w:fill="FFFFFF" w:themeFill="background1"/>
+      </w:tcPr>
+    </w:tblStylePr>
+    <w:tblStylePr w:type="band1Vert">
+      <w:tblPr/>
+      <w:tcPr>
+        <w:shd w:val="clear" w:color="auto" w:fill="CCCCCC" w:themeFill="text1" w:themeFillTint="33"/>
+      </w:tcPr>
+    </w:tblStylePr>
+    <w:tblStylePr w:type="band1Horz">
+      <w:tblPr/>
+      <w:tcPr>
+        <w:shd w:val="clear" w:color="auto" w:fill="CCCCCC" w:themeFill="text1" w:themeFillTint="33"/>
+      </w:tcPr>
+    </w:tblStylePr>
+    <w:tblStylePr w:type="neCell">
+      <w:tblPr/>
+      <w:tcPr>
+        <w:tcBorders>
+          <w:left w:val="nil"/>
+        </w:tcBorders>
+      </w:tcPr>
+    </w:tblStylePr>
+    <w:tblStylePr w:type="nwCell">
+      <w:tblPr/>
+      <w:tcPr>
+        <w:tcBorders>
+          <w:right w:val="nil"/>
+        </w:tcBorders>
+      </w:tcPr>
+    </w:tblStylePr>
+    <w:tblStylePr w:type="seCell">
+      <w:tblPr/>
+      <w:tcPr>
+        <w:tcBorders>
+          <w:left w:val="nil"/>
+        </w:tcBorders>
+      </w:tcPr>
+    </w:tblStylePr>
+    <w:tblStylePr w:type="swCell">
+      <w:tblPr/>
+      <w:tcPr>
+        <w:tcBorders>
+          <w:right w:val="nil"/>
+        </w:tcBorders>
+      </w:tcPr>
+    </w:tblStylePr>
+  </w:style>
 </w:styles>
 </file>
 
@@ -3697,7 +6361,7 @@
 </file>
 
 <file path=customXml/itemProps1.xml><?xml version="1.0" encoding="utf-8"?>
-<ds:datastoreItem xmlns:ds="http://schemas.openxmlformats.org/officeDocument/2006/customXml" ds:itemID="{19772C8D-3DC4-4B70-BA18-7642ED0FE661}">
+<ds:datastoreItem xmlns:ds="http://schemas.openxmlformats.org/officeDocument/2006/customXml" ds:itemID="{ECA4B926-9DF8-4EB5-9E23-472D11A94F5B}">
   <ds:schemaRefs>
     <ds:schemaRef ds:uri="http://schemas.openxmlformats.org/officeDocument/2006/bibliography"/>
   </ds:schemaRefs>

</xml_diff>

<commit_message>
Ajout du projet template pour le tpi
</commit_message>
<xml_diff>
--- a/docs/technical docs/documentation.docx
+++ b/docs/technical docs/documentation.docx
@@ -2467,7 +2467,6 @@
           <mc:Fallback>
             <w:pict>
               <v:shape w14:anchorId="2F40FFA8" id="Zone de texte 12" o:spid="_x0000_s1028" type="#_x0000_t202" style="position:absolute;margin-left:75.4pt;margin-top:220.3pt;width:38.25pt;height:46.5pt;z-index:251677696;visibility:visible;mso-wrap-style:square;mso-width-percent:0;mso-height-percent:0;mso-wrap-distance-left:9pt;mso-wrap-distance-top:0;mso-wrap-distance-right:9pt;mso-wrap-distance-bottom:0;mso-position-horizontal:absolute;mso-position-horizontal-relative:text;mso-position-vertical:absolute;mso-position-vertical-relative:text;mso-width-percent:0;mso-height-percent:0;mso-width-relative:margin;mso-height-relative:margin;v-text-anchor:top" o:gfxdata="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" filled="f" stroked="f">
-                <v:fill o:detectmouseclick="t"/>
                 <v:textbox>
                   <w:txbxContent>
                     <w:p>
@@ -2619,7 +2618,6 @@
           <mc:Fallback>
             <w:pict>
               <v:shape w14:anchorId="37B60F63" id="Zone de texte 5" o:spid="_x0000_s1029" type="#_x0000_t202" style="position:absolute;margin-left:216.4pt;margin-top:197.05pt;width:38.25pt;height:46.5pt;z-index:251675648;visibility:visible;mso-wrap-style:square;mso-width-percent:0;mso-height-percent:0;mso-wrap-distance-left:9pt;mso-wrap-distance-top:0;mso-wrap-distance-right:9pt;mso-wrap-distance-bottom:0;mso-position-horizontal:absolute;mso-position-horizontal-relative:text;mso-position-vertical:absolute;mso-position-vertical-relative:text;mso-width-percent:0;mso-height-percent:0;mso-width-relative:margin;mso-height-relative:margin;v-text-anchor:top" o:gfxdata="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" filled="f" stroked="f">
-                <v:fill o:detectmouseclick="t"/>
                 <v:textbox>
                   <w:txbxContent>
                     <w:p>
@@ -2771,7 +2769,6 @@
           <mc:Fallback>
             <w:pict>
               <v:shape w14:anchorId="033EC26A" id="Zone de texte 4" o:spid="_x0000_s1030" type="#_x0000_t202" style="position:absolute;margin-left:76.9pt;margin-top:161.8pt;width:38.25pt;height:46.5pt;z-index:251673600;visibility:visible;mso-wrap-style:square;mso-width-percent:0;mso-height-percent:0;mso-wrap-distance-left:9pt;mso-wrap-distance-top:0;mso-wrap-distance-right:9pt;mso-wrap-distance-bottom:0;mso-position-horizontal:absolute;mso-position-horizontal-relative:text;mso-position-vertical:absolute;mso-position-vertical-relative:text;mso-width-percent:0;mso-height-percent:0;mso-width-relative:margin;mso-height-relative:margin;v-text-anchor:top" o:gfxdata="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" filled="f" stroked="f">
-                <v:fill o:detectmouseclick="t"/>
                 <v:textbox>
                   <w:txbxContent>
                     <w:p>
@@ -2923,7 +2920,6 @@
           <mc:Fallback>
             <w:pict>
               <v:shape w14:anchorId="44B067B8" id="_x0000_s1031" type="#_x0000_t202" style="position:absolute;margin-left:76.9pt;margin-top:130.3pt;width:38.25pt;height:46.5pt;z-index:251671552;visibility:visible;mso-wrap-style:square;mso-width-percent:0;mso-height-percent:0;mso-wrap-distance-left:9pt;mso-wrap-distance-top:0;mso-wrap-distance-right:9pt;mso-wrap-distance-bottom:0;mso-position-horizontal:absolute;mso-position-horizontal-relative:text;mso-position-vertical:absolute;mso-position-vertical-relative:text;mso-width-percent:0;mso-height-percent:0;mso-width-relative:margin;mso-height-relative:margin;v-text-anchor:top" o:gfxdata="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" filled="f" stroked="f">
-                <v:fill o:detectmouseclick="t"/>
                 <v:textbox>
                   <w:txbxContent>
                     <w:p>
@@ -3140,7 +3136,6 @@
         <w:pStyle w:val="Titre3"/>
       </w:pPr>
       <w:bookmarkStart w:id="13" w:name="_Toc40624418"/>
-      <w:bookmarkStart w:id="14" w:name="_GoBack"/>
       <w:r>
         <w:t xml:space="preserve">Structure </w:t>
       </w:r>
@@ -3153,17 +3148,22 @@
       <w:pPr>
         <w:pStyle w:val="Titre3"/>
       </w:pPr>
-      <w:bookmarkStart w:id="15" w:name="_Toc40624419"/>
-      <w:bookmarkEnd w:id="14"/>
+      <w:bookmarkStart w:id="14" w:name="_Toc40624419"/>
       <w:r>
         <w:t>Classes (PHP)</w:t>
       </w:r>
-      <w:bookmarkEnd w:id="15"/>
+      <w:bookmarkEnd w:id="14"/>
     </w:p>
     <w:p>
       <w:pPr>
         <w:pStyle w:val="Titre4"/>
-      </w:pPr>
+        <w:numPr>
+          <w:ilvl w:val="0"/>
+          <w:numId w:val="0"/>
+        </w:numPr>
+      </w:pPr>
+      <w:bookmarkStart w:id="15" w:name="_GoBack"/>
+      <w:bookmarkEnd w:id="15"/>
       <w:r>
         <w:t xml:space="preserve">Classe </w:t>
       </w:r>
@@ -3316,14 +3316,12 @@
             </w:tcBorders>
           </w:tcPr>
           <w:p>
-            <w:proofErr w:type="gramStart"/>
             <w:r>
               <w:rPr>
                 <w:lang w:val="fr-FR"/>
               </w:rPr>
               <w:t>email</w:t>
             </w:r>
-            <w:proofErr w:type="gramEnd"/>
           </w:p>
         </w:tc>
         <w:tc>
@@ -3370,12 +3368,10 @@
             </w:tcBorders>
           </w:tcPr>
           <w:p>
-            <w:proofErr w:type="gramStart"/>
             <w:r>
               <w:lastRenderedPageBreak/>
               <w:t>country</w:t>
             </w:r>
-            <w:proofErr w:type="gramEnd"/>
           </w:p>
         </w:tc>
         <w:tc>
@@ -3419,14 +3415,12 @@
             </w:tcBorders>
           </w:tcPr>
           <w:p>
-            <w:proofErr w:type="gramStart"/>
             <w:r>
               <w:rPr>
                 <w:lang w:val="fr-FR"/>
               </w:rPr>
               <w:t>birthday</w:t>
             </w:r>
-            <w:proofErr w:type="gramEnd"/>
           </w:p>
         </w:tc>
         <w:tc>
@@ -3478,14 +3472,12 @@
                 <w:lang w:val="fr-FR"/>
               </w:rPr>
             </w:pPr>
-            <w:proofErr w:type="gramStart"/>
             <w:r>
               <w:rPr>
                 <w:lang w:val="fr-FR"/>
               </w:rPr>
               <w:t>role</w:t>
             </w:r>
-            <w:proofErr w:type="gramEnd"/>
           </w:p>
         </w:tc>
         <w:tc>
@@ -3537,11 +3529,9 @@
             </w:tcBorders>
           </w:tcPr>
           <w:p>
-            <w:proofErr w:type="gramStart"/>
             <w:r>
               <w:t>state</w:t>
             </w:r>
-            <w:proofErr w:type="gramEnd"/>
           </w:p>
         </w:tc>
         <w:tc>
@@ -3589,14 +3579,12 @@
             </w:tcBorders>
           </w:tcPr>
           <w:p>
-            <w:proofErr w:type="gramStart"/>
             <w:r>
               <w:rPr>
                 <w:lang w:val="fr-FR"/>
               </w:rPr>
               <w:t>activation</w:t>
             </w:r>
-            <w:proofErr w:type="gramEnd"/>
           </w:p>
         </w:tc>
         <w:tc>
@@ -3686,11 +3674,9 @@
       <w:pPr>
         <w:pStyle w:val="Titre5"/>
       </w:pPr>
-      <w:proofErr w:type="gramStart"/>
       <w:r>
         <w:t>connectUser</w:t>
       </w:r>
-      <w:proofErr w:type="gramEnd"/>
     </w:p>
     <w:p>
       <w:pPr>
@@ -3785,11 +3771,9 @@
             </w:tcBorders>
           </w:tcPr>
           <w:p>
-            <w:proofErr w:type="gramStart"/>
             <w:r>
               <w:t>email</w:t>
             </w:r>
-            <w:proofErr w:type="gramEnd"/>
           </w:p>
         </w:tc>
         <w:tc>
@@ -3828,11 +3812,9 @@
             </w:tcBorders>
           </w:tcPr>
           <w:p>
-            <w:proofErr w:type="gramStart"/>
             <w:r>
               <w:t>password</w:t>
             </w:r>
-            <w:proofErr w:type="gramEnd"/>
           </w:p>
         </w:tc>
         <w:tc>
@@ -4219,13 +4201,126 @@
     </w:lvl>
   </w:abstractNum>
   <w:abstractNum w:abstractNumId="2" w15:restartNumberingAfterBreak="0">
+    <w:nsid w:val="3CB955ED"/>
+    <w:multiLevelType w:val="hybridMultilevel"/>
+    <w:tmpl w:val="7B4E048C"/>
+    <w:lvl w:ilvl="0" w:tplc="CF12768E">
+      <w:start w:val="1"/>
+      <w:numFmt w:val="bullet"/>
+      <w:pStyle w:val="Titre4"/>
+      <w:lvlText w:val=""/>
+      <w:lvlJc w:val="left"/>
+      <w:pPr>
+        <w:ind w:left="720" w:hanging="360"/>
+      </w:pPr>
+      <w:rPr>
+        <w:rFonts w:ascii="Symbol" w:hAnsi="Symbol" w:hint="default"/>
+      </w:rPr>
+    </w:lvl>
+    <w:lvl w:ilvl="1" w:tplc="100C0003" w:tentative="1">
+      <w:start w:val="1"/>
+      <w:numFmt w:val="bullet"/>
+      <w:lvlText w:val="o"/>
+      <w:lvlJc w:val="left"/>
+      <w:pPr>
+        <w:ind w:left="1440" w:hanging="360"/>
+      </w:pPr>
+      <w:rPr>
+        <w:rFonts w:ascii="Courier New" w:hAnsi="Courier New" w:cs="Courier New" w:hint="default"/>
+      </w:rPr>
+    </w:lvl>
+    <w:lvl w:ilvl="2" w:tplc="100C0005" w:tentative="1">
+      <w:start w:val="1"/>
+      <w:numFmt w:val="bullet"/>
+      <w:lvlText w:val=""/>
+      <w:lvlJc w:val="left"/>
+      <w:pPr>
+        <w:ind w:left="2160" w:hanging="360"/>
+      </w:pPr>
+      <w:rPr>
+        <w:rFonts w:ascii="Wingdings" w:hAnsi="Wingdings" w:hint="default"/>
+      </w:rPr>
+    </w:lvl>
+    <w:lvl w:ilvl="3" w:tplc="100C0001" w:tentative="1">
+      <w:start w:val="1"/>
+      <w:numFmt w:val="bullet"/>
+      <w:lvlText w:val=""/>
+      <w:lvlJc w:val="left"/>
+      <w:pPr>
+        <w:ind w:left="2880" w:hanging="360"/>
+      </w:pPr>
+      <w:rPr>
+        <w:rFonts w:ascii="Symbol" w:hAnsi="Symbol" w:hint="default"/>
+      </w:rPr>
+    </w:lvl>
+    <w:lvl w:ilvl="4" w:tplc="100C0003" w:tentative="1">
+      <w:start w:val="1"/>
+      <w:numFmt w:val="bullet"/>
+      <w:lvlText w:val="o"/>
+      <w:lvlJc w:val="left"/>
+      <w:pPr>
+        <w:ind w:left="3600" w:hanging="360"/>
+      </w:pPr>
+      <w:rPr>
+        <w:rFonts w:ascii="Courier New" w:hAnsi="Courier New" w:cs="Courier New" w:hint="default"/>
+      </w:rPr>
+    </w:lvl>
+    <w:lvl w:ilvl="5" w:tplc="100C0005" w:tentative="1">
+      <w:start w:val="1"/>
+      <w:numFmt w:val="bullet"/>
+      <w:lvlText w:val=""/>
+      <w:lvlJc w:val="left"/>
+      <w:pPr>
+        <w:ind w:left="4320" w:hanging="360"/>
+      </w:pPr>
+      <w:rPr>
+        <w:rFonts w:ascii="Wingdings" w:hAnsi="Wingdings" w:hint="default"/>
+      </w:rPr>
+    </w:lvl>
+    <w:lvl w:ilvl="6" w:tplc="100C0001" w:tentative="1">
+      <w:start w:val="1"/>
+      <w:numFmt w:val="bullet"/>
+      <w:lvlText w:val=""/>
+      <w:lvlJc w:val="left"/>
+      <w:pPr>
+        <w:ind w:left="5040" w:hanging="360"/>
+      </w:pPr>
+      <w:rPr>
+        <w:rFonts w:ascii="Symbol" w:hAnsi="Symbol" w:hint="default"/>
+      </w:rPr>
+    </w:lvl>
+    <w:lvl w:ilvl="7" w:tplc="100C0003" w:tentative="1">
+      <w:start w:val="1"/>
+      <w:numFmt w:val="bullet"/>
+      <w:lvlText w:val="o"/>
+      <w:lvlJc w:val="left"/>
+      <w:pPr>
+        <w:ind w:left="5760" w:hanging="360"/>
+      </w:pPr>
+      <w:rPr>
+        <w:rFonts w:ascii="Courier New" w:hAnsi="Courier New" w:cs="Courier New" w:hint="default"/>
+      </w:rPr>
+    </w:lvl>
+    <w:lvl w:ilvl="8" w:tplc="100C0005" w:tentative="1">
+      <w:start w:val="1"/>
+      <w:numFmt w:val="bullet"/>
+      <w:lvlText w:val=""/>
+      <w:lvlJc w:val="left"/>
+      <w:pPr>
+        <w:ind w:left="6480" w:hanging="360"/>
+      </w:pPr>
+      <w:rPr>
+        <w:rFonts w:ascii="Wingdings" w:hAnsi="Wingdings" w:hint="default"/>
+      </w:rPr>
+    </w:lvl>
+  </w:abstractNum>
+  <w:abstractNum w:abstractNumId="3" w15:restartNumberingAfterBreak="0">
     <w:nsid w:val="46710DCC"/>
     <w:multiLevelType w:val="hybridMultilevel"/>
     <w:tmpl w:val="EC80AB1A"/>
     <w:lvl w:ilvl="0" w:tplc="70D62D4E">
       <w:start w:val="1"/>
       <w:numFmt w:val="bullet"/>
-      <w:pStyle w:val="Titre4"/>
       <w:lvlText w:val=""/>
       <w:lvlJc w:val="left"/>
       <w:pPr>
@@ -4332,7 +4427,7 @@
       </w:rPr>
     </w:lvl>
   </w:abstractNum>
-  <w:abstractNum w:abstractNumId="3" w15:restartNumberingAfterBreak="0">
+  <w:abstractNum w:abstractNumId="4" w15:restartNumberingAfterBreak="0">
     <w:nsid w:val="47110B68"/>
     <w:multiLevelType w:val="hybridMultilevel"/>
     <w:tmpl w:val="50B0DE8A"/>
@@ -4445,7 +4540,7 @@
       </w:rPr>
     </w:lvl>
   </w:abstractNum>
-  <w:abstractNum w:abstractNumId="4" w15:restartNumberingAfterBreak="0">
+  <w:abstractNum w:abstractNumId="5" w15:restartNumberingAfterBreak="0">
     <w:nsid w:val="530D7176"/>
     <w:multiLevelType w:val="hybridMultilevel"/>
     <w:tmpl w:val="F2CE71DC"/>
@@ -4531,7 +4626,7 @@
       </w:pPr>
     </w:lvl>
   </w:abstractNum>
-  <w:abstractNum w:abstractNumId="5" w15:restartNumberingAfterBreak="0">
+  <w:abstractNum w:abstractNumId="6" w15:restartNumberingAfterBreak="0">
     <w:nsid w:val="6F99087E"/>
     <w:multiLevelType w:val="hybridMultilevel"/>
     <w:tmpl w:val="4A3EAF76"/>
@@ -4643,7 +4738,7 @@
       </w:rPr>
     </w:lvl>
   </w:abstractNum>
-  <w:abstractNum w:abstractNumId="6" w15:restartNumberingAfterBreak="0">
+  <w:abstractNum w:abstractNumId="7" w15:restartNumberingAfterBreak="0">
     <w:nsid w:val="7AD45C55"/>
     <w:multiLevelType w:val="hybridMultilevel"/>
     <w:tmpl w:val="E932D828"/>
@@ -4730,10 +4825,10 @@
     </w:lvl>
   </w:abstractNum>
   <w:num w:numId="1">
-    <w:abstractNumId w:val="4"/>
+    <w:abstractNumId w:val="5"/>
   </w:num>
   <w:num w:numId="2">
-    <w:abstractNumId w:val="6"/>
+    <w:abstractNumId w:val="7"/>
   </w:num>
   <w:num w:numId="3">
     <w:abstractNumId w:val="1"/>
@@ -4742,12 +4837,15 @@
     <w:abstractNumId w:val="0"/>
   </w:num>
   <w:num w:numId="5">
-    <w:abstractNumId w:val="5"/>
+    <w:abstractNumId w:val="6"/>
   </w:num>
   <w:num w:numId="6">
+    <w:abstractNumId w:val="4"/>
+  </w:num>
+  <w:num w:numId="7">
     <w:abstractNumId w:val="3"/>
   </w:num>
-  <w:num w:numId="7">
+  <w:num w:numId="8">
     <w:abstractNumId w:val="2"/>
   </w:num>
 </w:numbering>
@@ -5233,11 +5331,11 @@
     <w:uiPriority w:val="9"/>
     <w:unhideWhenUsed/>
     <w:qFormat/>
-    <w:rsid w:val="00B814F0"/>
+    <w:rsid w:val="00955154"/>
     <w:pPr>
       <w:keepNext/>
       <w:numPr>
-        <w:numId w:val="7"/>
+        <w:numId w:val="8"/>
       </w:numPr>
       <w:spacing w:before="240" w:after="60"/>
       <w:outlineLvl w:val="3"/>
@@ -5433,7 +5531,7 @@
     <w:basedOn w:val="Policepardfaut"/>
     <w:link w:val="Titre4"/>
     <w:uiPriority w:val="9"/>
-    <w:rsid w:val="00B814F0"/>
+    <w:rsid w:val="00955154"/>
     <w:rPr>
       <w:rFonts w:ascii="Calibri" w:hAnsi="Calibri" w:cstheme="majorBidi"/>
       <w:bCs/>
@@ -6361,7 +6459,7 @@
 </file>
 
 <file path=customXml/itemProps1.xml><?xml version="1.0" encoding="utf-8"?>
-<ds:datastoreItem xmlns:ds="http://schemas.openxmlformats.org/officeDocument/2006/customXml" ds:itemID="{ECA4B926-9DF8-4EB5-9E23-472D11A94F5B}">
+<ds:datastoreItem xmlns:ds="http://schemas.openxmlformats.org/officeDocument/2006/customXml" ds:itemID="{D4D86632-8195-4178-A745-75BA4CC62529}">
   <ds:schemaRefs>
     <ds:schemaRef ds:uri="http://schemas.openxmlformats.org/officeDocument/2006/bibliography"/>
   </ds:schemaRefs>

</xml_diff>